<commit_message>
QA Manual, Minutes Template and Minutes Naming.
Updated the appendix of the QA manual with new information on styles and
formatting for meeting and minutes. Uploaded a new template for meeting
minutes and renamed past meeting minutes by number.
</commit_message>
<xml_diff>
--- a/Documents/QA/QA_Manual.docx
+++ b/Documents/QA/QA_Manual.docx
@@ -148,91 +148,7 @@
         <w:rPr>
           <w:lang w:val="en-US"/>
         </w:rPr>
-        <w:t xml:space="preserve">Sam </w:t>
-      </w:r>
-      <w:proofErr w:type="spellStart"/>
-      <w:r>
-        <w:rPr>
-          <w:lang w:val="en-US"/>
-        </w:rPr>
-        <w:t>Beedell</w:t>
-      </w:r>
-      <w:proofErr w:type="spellEnd"/>
-      <w:r>
-        <w:rPr>
-          <w:lang w:val="en-US"/>
-        </w:rPr>
-        <w:t xml:space="preserve">, Jonathan Caine, </w:t>
-      </w:r>
-      <w:proofErr w:type="spellStart"/>
-      <w:r>
-        <w:rPr>
-          <w:lang w:val="en-US"/>
-        </w:rPr>
-        <w:t>Ankita</w:t>
-      </w:r>
-      <w:proofErr w:type="spellEnd"/>
-      <w:r>
-        <w:rPr>
-          <w:lang w:val="en-US"/>
-        </w:rPr>
-        <w:t xml:space="preserve"> Gangotra, Max Holland, Paul </w:t>
-      </w:r>
-      <w:proofErr w:type="spellStart"/>
-      <w:r>
-        <w:rPr>
-          <w:lang w:val="en-US"/>
-        </w:rPr>
-        <w:t>Mathema</w:t>
-      </w:r>
-      <w:proofErr w:type="spellEnd"/>
-      <w:r>
-        <w:rPr>
-          <w:lang w:val="en-US"/>
-        </w:rPr>
-        <w:t xml:space="preserve">, James Oatley, </w:t>
-      </w:r>
-      <w:proofErr w:type="spellStart"/>
-      <w:r>
-        <w:rPr>
-          <w:lang w:val="en-US"/>
-        </w:rPr>
-        <w:t>Prakruti</w:t>
-      </w:r>
-      <w:proofErr w:type="spellEnd"/>
-      <w:r>
-        <w:rPr>
-          <w:lang w:val="en-US"/>
-        </w:rPr>
-        <w:t xml:space="preserve"> Sinha, </w:t>
-      </w:r>
-      <w:proofErr w:type="spellStart"/>
-      <w:r>
-        <w:rPr>
-          <w:lang w:val="en-US"/>
-        </w:rPr>
-        <w:t>Zayyad</w:t>
-      </w:r>
-      <w:proofErr w:type="spellEnd"/>
-      <w:r>
-        <w:rPr>
-          <w:lang w:val="en-US"/>
-        </w:rPr>
-        <w:t xml:space="preserve"> </w:t>
-      </w:r>
-      <w:proofErr w:type="spellStart"/>
-      <w:r>
-        <w:rPr>
-          <w:lang w:val="en-US"/>
-        </w:rPr>
-        <w:t>Tagwai</w:t>
-      </w:r>
-      <w:proofErr w:type="spellEnd"/>
-      <w:r>
-        <w:rPr>
-          <w:lang w:val="en-US"/>
-        </w:rPr>
-        <w:t>, Roger Tan, Steve Thorpe</w:t>
+        <w:t>Sam Beedell, Jonathan Caine, Ankita Gangotra, Max Holland, Paul Mathema, James Oatley, Prakruti Sinha, Zayyad Tagwai, Roger Tan, Steve Thorpe</w:t>
       </w:r>
     </w:p>
     <w:p>
@@ -459,7 +375,6 @@
                 <w:lang w:val="en-US"/>
               </w:rPr>
             </w:pPr>
-            <w:proofErr w:type="spellStart"/>
             <w:r>
               <w:rPr>
                 <w:lang w:val="en-US"/>
@@ -472,7 +387,6 @@
               </w:rPr>
               <w:t>.Tan</w:t>
             </w:r>
-            <w:proofErr w:type="spellEnd"/>
           </w:p>
         </w:tc>
         <w:tc>
@@ -552,6 +466,8 @@
             </w:r>
           </w:p>
         </w:tc>
+        <w:bookmarkStart w:id="13" w:name="_GoBack"/>
+        <w:bookmarkEnd w:id="13"/>
       </w:tr>
       <w:tr>
         <w:trPr>
@@ -589,14 +505,12 @@
                 <w:lang w:val="en-US"/>
               </w:rPr>
             </w:pPr>
-            <w:proofErr w:type="spellStart"/>
             <w:r>
               <w:rPr>
                 <w:lang w:val="en-US"/>
               </w:rPr>
               <w:t>J.Oatley</w:t>
             </w:r>
-            <w:proofErr w:type="spellEnd"/>
           </w:p>
         </w:tc>
         <w:tc>
@@ -776,14 +690,12 @@
                 <w:lang w:val="en-US"/>
               </w:rPr>
             </w:pPr>
-            <w:proofErr w:type="spellStart"/>
             <w:r>
               <w:rPr>
                 <w:lang w:val="en-US"/>
               </w:rPr>
               <w:t>A.Gangotra</w:t>
             </w:r>
-            <w:proofErr w:type="spellEnd"/>
           </w:p>
         </w:tc>
         <w:tc>
@@ -891,14 +803,12 @@
                 <w:lang w:val="en-US"/>
               </w:rPr>
             </w:pPr>
-            <w:proofErr w:type="spellStart"/>
             <w:r>
               <w:rPr>
                 <w:lang w:val="en-US"/>
               </w:rPr>
               <w:t>J.Oatley</w:t>
             </w:r>
-            <w:proofErr w:type="spellEnd"/>
           </w:p>
         </w:tc>
         <w:tc>
@@ -1006,28 +916,12 @@
                 <w:lang w:val="en-US"/>
               </w:rPr>
             </w:pPr>
-            <w:proofErr w:type="spellStart"/>
             <w:r>
               <w:rPr>
                 <w:lang w:val="en-US"/>
               </w:rPr>
-              <w:t>J.Oatley</w:t>
-            </w:r>
-            <w:proofErr w:type="spellEnd"/>
-            <w:r>
-              <w:rPr>
-                <w:lang w:val="en-US"/>
-              </w:rPr>
-              <w:t xml:space="preserve">, </w:t>
-            </w:r>
-            <w:proofErr w:type="spellStart"/>
-            <w:r>
-              <w:rPr>
-                <w:lang w:val="en-US"/>
-              </w:rPr>
-              <w:t>M.Holland</w:t>
-            </w:r>
-            <w:proofErr w:type="spellEnd"/>
+              <w:t>J.Oatley, M.Holland</w:t>
+            </w:r>
           </w:p>
         </w:tc>
         <w:tc>
@@ -1135,14 +1029,12 @@
                 <w:lang w:val="en-US"/>
               </w:rPr>
             </w:pPr>
-            <w:proofErr w:type="spellStart"/>
             <w:r>
               <w:rPr>
                 <w:lang w:val="en-US"/>
               </w:rPr>
               <w:t>J.Oatley</w:t>
             </w:r>
-            <w:proofErr w:type="spellEnd"/>
           </w:p>
         </w:tc>
         <w:tc>
@@ -1363,14 +1255,12 @@
                 <w:lang w:val="en-US"/>
               </w:rPr>
             </w:pPr>
-            <w:proofErr w:type="spellStart"/>
             <w:r>
               <w:rPr>
                 <w:lang w:val="en-US"/>
               </w:rPr>
               <w:t>M.Holland</w:t>
             </w:r>
-            <w:proofErr w:type="spellEnd"/>
           </w:p>
         </w:tc>
         <w:tc>
@@ -1478,14 +1368,12 @@
                 <w:lang w:val="en-US"/>
               </w:rPr>
             </w:pPr>
-            <w:proofErr w:type="spellStart"/>
             <w:r>
               <w:rPr>
                 <w:lang w:val="en-US"/>
               </w:rPr>
               <w:t>J.Oatley</w:t>
             </w:r>
-            <w:proofErr w:type="spellEnd"/>
           </w:p>
         </w:tc>
         <w:tc>
@@ -1612,27 +1500,7 @@
                 <w:szCs w:val="18"/>
                 <w:lang w:val="en-US"/>
               </w:rPr>
-              <w:t xml:space="preserve">Generally deleted hundreds of “in </w:t>
-            </w:r>
-            <w:proofErr w:type="spellStart"/>
-            <w:r>
-              <w:rPr>
-                <w:i/>
-                <w:sz w:val="18"/>
-                <w:szCs w:val="18"/>
-                <w:lang w:val="en-US"/>
-              </w:rPr>
-              <w:t>order”’s</w:t>
-            </w:r>
-            <w:proofErr w:type="spellEnd"/>
-            <w:r>
-              <w:rPr>
-                <w:i/>
-                <w:sz w:val="18"/>
-                <w:szCs w:val="18"/>
-                <w:lang w:val="en-US"/>
-              </w:rPr>
-              <w:t xml:space="preserve"> adding in new wording.</w:t>
+              <w:t>Generally deleted hundreds of “in order”’s adding in new wording.</w:t>
             </w:r>
           </w:p>
           <w:p>
@@ -1693,14 +1561,12 @@
                 <w:lang w:val="en-US"/>
               </w:rPr>
             </w:pPr>
-            <w:proofErr w:type="spellStart"/>
             <w:r>
               <w:rPr>
                 <w:lang w:val="en-US"/>
               </w:rPr>
               <w:t>J.Oatley</w:t>
             </w:r>
-            <w:proofErr w:type="spellEnd"/>
           </w:p>
         </w:tc>
         <w:tc>
@@ -1808,14 +1674,12 @@
                 <w:lang w:val="en-US"/>
               </w:rPr>
             </w:pPr>
-            <w:proofErr w:type="spellStart"/>
             <w:r>
               <w:rPr>
                 <w:lang w:val="en-US"/>
               </w:rPr>
               <w:t>J.Oatley</w:t>
             </w:r>
-            <w:proofErr w:type="spellEnd"/>
           </w:p>
         </w:tc>
         <w:tc>
@@ -1875,7 +1739,6 @@
                 <w:lang w:val="en-US"/>
               </w:rPr>
             </w:pPr>
-            <w:proofErr w:type="spellStart"/>
             <w:r>
               <w:rPr>
                 <w:i/>
@@ -1892,37 +1755,7 @@
                 <w:szCs w:val="18"/>
                 <w:lang w:val="en-US"/>
               </w:rPr>
-              <w:t>cal</w:t>
-            </w:r>
-            <w:proofErr w:type="spellEnd"/>
-            <w:r>
-              <w:rPr>
-                <w:i/>
-                <w:sz w:val="18"/>
-                <w:szCs w:val="18"/>
-                <w:lang w:val="en-US"/>
-              </w:rPr>
-              <w:t xml:space="preserve"> and </w:t>
-            </w:r>
-            <w:proofErr w:type="spellStart"/>
-            <w:r>
-              <w:rPr>
-                <w:i/>
-                <w:sz w:val="18"/>
-                <w:szCs w:val="18"/>
-                <w:lang w:val="en-US"/>
-              </w:rPr>
-              <w:t>colourful</w:t>
-            </w:r>
-            <w:proofErr w:type="spellEnd"/>
-            <w:r>
-              <w:rPr>
-                <w:i/>
-                <w:sz w:val="18"/>
-                <w:szCs w:val="18"/>
-                <w:lang w:val="en-US"/>
-              </w:rPr>
-              <w:t>.</w:t>
+              <w:t>cal and colourful.</w:t>
             </w:r>
           </w:p>
         </w:tc>
@@ -1963,42 +1796,12 @@
                 <w:lang w:val="en-US"/>
               </w:rPr>
             </w:pPr>
-            <w:proofErr w:type="spellStart"/>
             <w:r>
               <w:rPr>
                 <w:lang w:val="en-US"/>
               </w:rPr>
-              <w:t>J.Oatley</w:t>
-            </w:r>
-            <w:proofErr w:type="spellEnd"/>
-            <w:r>
-              <w:rPr>
-                <w:lang w:val="en-US"/>
-              </w:rPr>
-              <w:t xml:space="preserve">, </w:t>
-            </w:r>
-            <w:proofErr w:type="spellStart"/>
-            <w:r>
-              <w:rPr>
-                <w:lang w:val="en-US"/>
-              </w:rPr>
-              <w:t>A.Gangotra</w:t>
-            </w:r>
-            <w:proofErr w:type="spellEnd"/>
-            <w:r>
-              <w:rPr>
-                <w:lang w:val="en-US"/>
-              </w:rPr>
-              <w:t xml:space="preserve">, </w:t>
-            </w:r>
-            <w:proofErr w:type="spellStart"/>
-            <w:r>
-              <w:rPr>
-                <w:lang w:val="en-US"/>
-              </w:rPr>
-              <w:t>M.Holland</w:t>
-            </w:r>
-            <w:proofErr w:type="spellEnd"/>
+              <w:t>J.Oatley, A.Gangotra, M.Holland</w:t>
+            </w:r>
           </w:p>
         </w:tc>
         <w:tc>
@@ -2070,8 +1873,120 @@
           </w:p>
         </w:tc>
       </w:tr>
+      <w:tr>
+        <w:trPr>
+          <w:trHeight w:val="567"/>
+        </w:trPr>
+        <w:tc>
+          <w:tcPr>
+            <w:tcW w:w="1129" w:type="dxa"/>
+          </w:tcPr>
+          <w:p>
+            <w:pPr>
+              <w:ind w:firstLine="0"/>
+              <w:jc w:val="center"/>
+              <w:rPr>
+                <w:lang w:val="en-US"/>
+              </w:rPr>
+            </w:pPr>
+            <w:r>
+              <w:rPr>
+                <w:lang w:val="en-US"/>
+              </w:rPr>
+              <w:t>1.2</w:t>
+            </w:r>
+          </w:p>
+        </w:tc>
+        <w:tc>
+          <w:tcPr>
+            <w:tcW w:w="1500" w:type="dxa"/>
+          </w:tcPr>
+          <w:p>
+            <w:pPr>
+              <w:ind w:firstLine="0"/>
+              <w:jc w:val="center"/>
+              <w:rPr>
+                <w:lang w:val="en-US"/>
+              </w:rPr>
+            </w:pPr>
+            <w:r>
+              <w:rPr>
+                <w:lang w:val="en-US"/>
+              </w:rPr>
+              <w:t>J.Oatley</w:t>
+            </w:r>
+          </w:p>
+        </w:tc>
+        <w:tc>
+          <w:tcPr>
+            <w:tcW w:w="1418" w:type="dxa"/>
+          </w:tcPr>
+          <w:p>
+            <w:pPr>
+              <w:ind w:firstLine="0"/>
+              <w:jc w:val="center"/>
+              <w:rPr>
+                <w:lang w:val="en-US"/>
+              </w:rPr>
+            </w:pPr>
+            <w:r>
+              <w:rPr>
+                <w:lang w:val="en-US"/>
+              </w:rPr>
+              <w:t>09/03/2014</w:t>
+            </w:r>
+          </w:p>
+        </w:tc>
+        <w:tc>
+          <w:tcPr>
+            <w:tcW w:w="1275" w:type="dxa"/>
+          </w:tcPr>
+          <w:p>
+            <w:pPr>
+              <w:ind w:firstLine="0"/>
+              <w:rPr>
+                <w:sz w:val="18"/>
+                <w:szCs w:val="18"/>
+                <w:lang w:val="en-US"/>
+              </w:rPr>
+            </w:pPr>
+            <w:r>
+              <w:rPr>
+                <w:sz w:val="18"/>
+                <w:szCs w:val="18"/>
+                <w:lang w:val="en-US"/>
+              </w:rPr>
+              <w:t>Appendix</w:t>
+            </w:r>
+          </w:p>
+        </w:tc>
+        <w:tc>
+          <w:tcPr>
+            <w:tcW w:w="3918" w:type="dxa"/>
+          </w:tcPr>
+          <w:p>
+            <w:pPr>
+              <w:ind w:firstLine="0"/>
+              <w:rPr>
+                <w:i/>
+                <w:sz w:val="18"/>
+                <w:szCs w:val="18"/>
+                <w:lang w:val="en-US"/>
+              </w:rPr>
+            </w:pPr>
+            <w:r>
+              <w:rPr>
+                <w:i/>
+                <w:sz w:val="18"/>
+                <w:szCs w:val="18"/>
+                <w:lang w:val="en-US"/>
+              </w:rPr>
+              <w:t>Updates to meeting minutes styles and formatting</w:t>
+            </w:r>
+          </w:p>
+        </w:tc>
+      </w:tr>
     </w:tbl>
-    <w:p/>
     <w:p/>
     <w:p>
       <w:r>
@@ -2100,14 +2015,6 @@
       </w:r>
       <w:r>
         <w:t>– Missing Reference</w:t>
-      </w:r>
-    </w:p>
-    <w:p>
-      <w:pPr>
-        <w:ind w:firstLine="0"/>
-      </w:pPr>
-      <w:r>
-        <w:br w:type="page"/>
       </w:r>
     </w:p>
     <w:sdt>
@@ -4986,13 +4893,13 @@
           <w:numId w:val="24"/>
         </w:numPr>
       </w:pPr>
-      <w:bookmarkStart w:id="13" w:name="_Toc378854930"/>
-      <w:bookmarkStart w:id="14" w:name="_Toc379186371"/>
+      <w:bookmarkStart w:id="14" w:name="_Toc378854930"/>
+      <w:bookmarkStart w:id="15" w:name="_Toc379186371"/>
       <w:r>
         <w:t>Introduction</w:t>
       </w:r>
-      <w:bookmarkEnd w:id="13"/>
       <w:bookmarkEnd w:id="14"/>
+      <w:bookmarkEnd w:id="15"/>
     </w:p>
     <w:p>
       <w:pPr>
@@ -5002,11 +4909,11 @@
           <w:numId w:val="24"/>
         </w:numPr>
       </w:pPr>
-      <w:bookmarkStart w:id="15" w:name="_Toc379186372"/>
+      <w:bookmarkStart w:id="16" w:name="_Toc379186372"/>
       <w:r>
         <w:t>Company Profile</w:t>
       </w:r>
-      <w:bookmarkEnd w:id="15"/>
+      <w:bookmarkEnd w:id="16"/>
     </w:p>
     <w:p>
       <w:r>
@@ -5024,7 +4931,7 @@
       <w:r>
         <w:t>Modern thinking and high quality standards allow us to excel above the current industry standard in the new software market. Our engineers consist of highly trained graduates with specific expertise in product design</w:t>
       </w:r>
-      <w:bookmarkStart w:id="16" w:name="_Toc378854932"/>
+      <w:bookmarkStart w:id="17" w:name="_Toc378854932"/>
       <w:r>
         <w:t xml:space="preserve"> and development ensuring that our products exceed market expectations, are delivered on time and are always on budget.</w:t>
       </w:r>
@@ -5037,12 +4944,12 @@
           <w:numId w:val="24"/>
         </w:numPr>
       </w:pPr>
-      <w:bookmarkStart w:id="17" w:name="_Toc379186373"/>
+      <w:bookmarkStart w:id="18" w:name="_Toc379186373"/>
       <w:r>
         <w:t>Vision</w:t>
       </w:r>
-      <w:bookmarkEnd w:id="16"/>
       <w:bookmarkEnd w:id="17"/>
+      <w:bookmarkEnd w:id="18"/>
     </w:p>
     <w:p>
       <w:r>
@@ -5062,7 +4969,7 @@
       <w:r>
         <w:t>their competitive pricing, usability and longevity.</w:t>
       </w:r>
-      <w:bookmarkStart w:id="18" w:name="_Toc378854933"/>
+      <w:bookmarkStart w:id="19" w:name="_Toc378854933"/>
     </w:p>
     <w:p>
       <w:r>
@@ -5077,12 +4984,12 @@
           <w:numId w:val="24"/>
         </w:numPr>
       </w:pPr>
-      <w:bookmarkStart w:id="19" w:name="_Toc379186374"/>
+      <w:bookmarkStart w:id="20" w:name="_Toc379186374"/>
       <w:r>
         <w:t>Roles and Responsibilities</w:t>
       </w:r>
-      <w:bookmarkEnd w:id="18"/>
       <w:bookmarkEnd w:id="19"/>
+      <w:bookmarkEnd w:id="20"/>
     </w:p>
     <w:p>
       <w:pPr>
@@ -5092,13 +4999,13 @@
           <w:numId w:val="24"/>
         </w:numPr>
       </w:pPr>
-      <w:bookmarkStart w:id="20" w:name="_Toc378854934"/>
-      <w:bookmarkStart w:id="21" w:name="_Toc379186375"/>
+      <w:bookmarkStart w:id="21" w:name="_Toc378854934"/>
+      <w:bookmarkStart w:id="22" w:name="_Toc379186375"/>
       <w:r>
         <w:t>Organisational Structure</w:t>
       </w:r>
-      <w:bookmarkEnd w:id="20"/>
       <w:bookmarkEnd w:id="21"/>
+      <w:bookmarkEnd w:id="22"/>
     </w:p>
     <w:p>
       <w:r>
@@ -5336,7 +5243,7 @@
         <w:pStyle w:val="Caption"/>
         <w:jc w:val="center"/>
       </w:pPr>
-      <w:bookmarkStart w:id="22" w:name="_Ref378867319"/>
+      <w:bookmarkStart w:id="23" w:name="_Ref378867319"/>
       <w:r>
         <w:t xml:space="preserve">Figure </w:t>
       </w:r>
@@ -5348,7 +5255,7 @@
           <w:t>1</w:t>
         </w:r>
       </w:fldSimple>
-      <w:bookmarkEnd w:id="22"/>
+      <w:bookmarkEnd w:id="23"/>
       <w:r>
         <w:t xml:space="preserve">: </w:t>
       </w:r>
@@ -5367,14 +5274,14 @@
           <w:rFonts w:eastAsiaTheme="minorEastAsia"/>
         </w:rPr>
       </w:pPr>
-      <w:bookmarkStart w:id="23" w:name="_Toc379186376"/>
+      <w:bookmarkStart w:id="24" w:name="_Toc379186376"/>
       <w:r>
         <w:rPr>
           <w:rFonts w:eastAsiaTheme="minorEastAsia"/>
         </w:rPr>
         <w:t>QA Metrics</w:t>
       </w:r>
-      <w:bookmarkEnd w:id="23"/>
+      <w:bookmarkEnd w:id="24"/>
     </w:p>
     <w:p>
       <w:pPr>
@@ -5384,11 +5291,11 @@
           <w:numId w:val="24"/>
         </w:numPr>
       </w:pPr>
-      <w:bookmarkStart w:id="24" w:name="_Toc379186377"/>
+      <w:bookmarkStart w:id="25" w:name="_Toc379186377"/>
       <w:r>
         <w:t>Management Team</w:t>
       </w:r>
-      <w:bookmarkEnd w:id="24"/>
+      <w:bookmarkEnd w:id="25"/>
     </w:p>
     <w:p>
       <w:r>
@@ -6024,11 +5931,11 @@
           <w:numId w:val="24"/>
         </w:numPr>
       </w:pPr>
-      <w:bookmarkStart w:id="25" w:name="_Toc379186378"/>
+      <w:bookmarkStart w:id="26" w:name="_Toc379186378"/>
       <w:r>
         <w:t>Software Team</w:t>
       </w:r>
-      <w:bookmarkEnd w:id="25"/>
+      <w:bookmarkEnd w:id="26"/>
     </w:p>
     <w:p>
       <w:r>
@@ -6267,11 +6174,11 @@
           <w:numId w:val="24"/>
         </w:numPr>
       </w:pPr>
-      <w:bookmarkStart w:id="26" w:name="_Toc379186379"/>
+      <w:bookmarkStart w:id="27" w:name="_Toc379186379"/>
       <w:r>
         <w:t>Sales</w:t>
       </w:r>
-      <w:bookmarkEnd w:id="26"/>
+      <w:bookmarkEnd w:id="27"/>
     </w:p>
     <w:p>
       <w:r>
@@ -6394,11 +6301,11 @@
           <w:numId w:val="24"/>
         </w:numPr>
       </w:pPr>
-      <w:bookmarkStart w:id="27" w:name="_Toc379186380"/>
+      <w:bookmarkStart w:id="28" w:name="_Toc379186380"/>
       <w:r>
         <w:t>Utilities</w:t>
       </w:r>
-      <w:bookmarkEnd w:id="27"/>
+      <w:bookmarkEnd w:id="28"/>
     </w:p>
     <w:p>
       <w:r>
@@ -6519,11 +6426,11 @@
           <w:numId w:val="24"/>
         </w:numPr>
       </w:pPr>
-      <w:bookmarkStart w:id="28" w:name="_Toc379186381"/>
+      <w:bookmarkStart w:id="29" w:name="_Toc379186381"/>
       <w:r>
         <w:t>Company Personnel</w:t>
       </w:r>
-      <w:bookmarkEnd w:id="28"/>
+      <w:bookmarkEnd w:id="29"/>
     </w:p>
     <w:p>
       <w:r>
@@ -6538,11 +6445,11 @@
           <w:numId w:val="24"/>
         </w:numPr>
       </w:pPr>
-      <w:bookmarkStart w:id="29" w:name="_Toc379186382"/>
+      <w:bookmarkStart w:id="30" w:name="_Toc379186382"/>
       <w:r>
         <w:t>Project Manager</w:t>
       </w:r>
-      <w:bookmarkEnd w:id="29"/>
+      <w:bookmarkEnd w:id="30"/>
     </w:p>
     <w:p>
       <w:pPr>
@@ -7124,11 +7031,11 @@
           <w:numId w:val="24"/>
         </w:numPr>
       </w:pPr>
-      <w:bookmarkStart w:id="30" w:name="_Toc379186383"/>
+      <w:bookmarkStart w:id="31" w:name="_Toc379186383"/>
       <w:r>
         <w:t>Deputy Project Manager</w:t>
       </w:r>
-      <w:bookmarkEnd w:id="30"/>
+      <w:bookmarkEnd w:id="31"/>
     </w:p>
     <w:p>
       <w:pPr>
@@ -7523,11 +7430,11 @@
           <w:numId w:val="24"/>
         </w:numPr>
       </w:pPr>
-      <w:bookmarkStart w:id="31" w:name="_Toc379186384"/>
+      <w:bookmarkStart w:id="32" w:name="_Toc379186384"/>
       <w:r>
         <w:t>Documentation Manager</w:t>
       </w:r>
-      <w:bookmarkEnd w:id="31"/>
+      <w:bookmarkEnd w:id="32"/>
     </w:p>
     <w:p>
       <w:pPr>
@@ -7746,13 +7653,7 @@
         </w:numPr>
       </w:pPr>
       <w:r>
-        <w:t>Reviewing the work of Project Manager and D</w:t>
-      </w:r>
-      <w:r>
-        <w:t>eputy Project</w:t>
-      </w:r>
-      <w:r>
-        <w:t xml:space="preserve"> Manager</w:t>
+        <w:t>Reviewing the work of Project Manager and Deputy Project Manager</w:t>
       </w:r>
     </w:p>
     <w:p>
@@ -7963,11 +7864,11 @@
           <w:numId w:val="24"/>
         </w:numPr>
       </w:pPr>
-      <w:bookmarkStart w:id="32" w:name="_Toc379186385"/>
+      <w:bookmarkStart w:id="33" w:name="_Toc379186385"/>
       <w:r>
         <w:t>Software Manager</w:t>
       </w:r>
-      <w:bookmarkEnd w:id="32"/>
+      <w:bookmarkEnd w:id="33"/>
     </w:p>
     <w:p>
       <w:pPr>
@@ -8263,11 +8164,11 @@
           <w:color w:val="FF0000"/>
         </w:rPr>
       </w:pPr>
-      <w:bookmarkStart w:id="33" w:name="_Toc379186386"/>
+      <w:bookmarkStart w:id="34" w:name="_Toc379186386"/>
       <w:r>
         <w:t>Development Manager</w:t>
       </w:r>
-      <w:bookmarkEnd w:id="33"/>
+      <w:bookmarkEnd w:id="34"/>
     </w:p>
     <w:p>
       <w:pPr>
@@ -8637,14 +8538,14 @@
           <w:numId w:val="24"/>
         </w:numPr>
       </w:pPr>
-      <w:bookmarkStart w:id="34" w:name="_Toc379186387"/>
+      <w:bookmarkStart w:id="35" w:name="_Toc379186387"/>
       <w:r>
         <w:t>Testing and Integration Manage</w:t>
       </w:r>
       <w:r>
         <w:t>r</w:t>
       </w:r>
-      <w:bookmarkEnd w:id="34"/>
+      <w:bookmarkEnd w:id="35"/>
     </w:p>
     <w:p>
       <w:pPr>
@@ -8831,7 +8732,7 @@
       <w:r>
         <w:t>Risk Management</w:t>
       </w:r>
-      <w:bookmarkStart w:id="35" w:name="_Toc378854959"/>
+      <w:bookmarkStart w:id="36" w:name="_Toc378854959"/>
     </w:p>
     <w:tbl>
       <w:tblPr>
@@ -9068,12 +8969,12 @@
           <w:numId w:val="24"/>
         </w:numPr>
       </w:pPr>
-      <w:bookmarkStart w:id="36" w:name="_Toc379186388"/>
-      <w:bookmarkEnd w:id="35"/>
+      <w:bookmarkStart w:id="37" w:name="_Toc379186388"/>
+      <w:bookmarkEnd w:id="36"/>
       <w:r>
         <w:t>Utilities Manager</w:t>
       </w:r>
-      <w:bookmarkEnd w:id="36"/>
+      <w:bookmarkEnd w:id="37"/>
     </w:p>
     <w:p>
       <w:pPr>
@@ -9435,11 +9336,11 @@
           <w:numId w:val="24"/>
         </w:numPr>
       </w:pPr>
-      <w:bookmarkStart w:id="37" w:name="_Toc379186389"/>
+      <w:bookmarkStart w:id="38" w:name="_Toc379186389"/>
       <w:r>
         <w:t>Sales and Marketing Manager</w:t>
       </w:r>
-      <w:bookmarkEnd w:id="37"/>
+      <w:bookmarkEnd w:id="38"/>
     </w:p>
     <w:p>
       <w:pPr>
@@ -9804,11 +9705,11 @@
           <w:numId w:val="24"/>
         </w:numPr>
       </w:pPr>
-      <w:bookmarkStart w:id="38" w:name="_Toc379186390"/>
+      <w:bookmarkStart w:id="39" w:name="_Toc379186390"/>
       <w:r>
         <w:t>Finance Manager</w:t>
       </w:r>
-      <w:bookmarkEnd w:id="38"/>
+      <w:bookmarkEnd w:id="39"/>
     </w:p>
     <w:p>
       <w:pPr>
@@ -10180,11 +10081,11 @@
           <w:numId w:val="24"/>
         </w:numPr>
       </w:pPr>
-      <w:bookmarkStart w:id="39" w:name="_Toc379186391"/>
+      <w:bookmarkStart w:id="40" w:name="_Toc379186391"/>
       <w:r>
         <w:t>Deputy Finance Manager</w:t>
       </w:r>
-      <w:bookmarkEnd w:id="39"/>
+      <w:bookmarkEnd w:id="40"/>
     </w:p>
     <w:p>
       <w:pPr>
@@ -10506,11 +10407,11 @@
       <w:pPr>
         <w:pStyle w:val="Heading1"/>
       </w:pPr>
-      <w:bookmarkStart w:id="40" w:name="_Toc379186392"/>
+      <w:bookmarkStart w:id="41" w:name="_Toc379186392"/>
       <w:r>
         <w:t>3. Deliverables</w:t>
       </w:r>
-      <w:bookmarkEnd w:id="40"/>
+      <w:bookmarkEnd w:id="41"/>
     </w:p>
     <w:tbl>
       <w:tblPr>
@@ -13710,8 +13611,8 @@
         <w:pStyle w:val="Heading1"/>
         <w:ind w:firstLine="0"/>
       </w:pPr>
-      <w:bookmarkStart w:id="41" w:name="_Toc379120976"/>
-      <w:bookmarkStart w:id="42" w:name="_Ref379121953"/>
+      <w:bookmarkStart w:id="42" w:name="_Toc379120976"/>
+      <w:bookmarkStart w:id="43" w:name="_Ref379121953"/>
     </w:p>
     <w:p>
       <w:pPr>
@@ -13731,13 +13632,13 @@
         <w:pStyle w:val="Heading1"/>
         <w:ind w:firstLine="0"/>
       </w:pPr>
-      <w:bookmarkStart w:id="43" w:name="_Toc379186393"/>
+      <w:bookmarkStart w:id="44" w:name="_Toc379186393"/>
       <w:r>
         <w:t>4. Project Management Methodology</w:t>
       </w:r>
-      <w:bookmarkEnd w:id="41"/>
       <w:bookmarkEnd w:id="42"/>
       <w:bookmarkEnd w:id="43"/>
+      <w:bookmarkEnd w:id="44"/>
     </w:p>
     <w:p>
       <w:pPr>
@@ -13807,7 +13708,7 @@
         <w:pStyle w:val="Caption"/>
         <w:jc w:val="center"/>
       </w:pPr>
-      <w:bookmarkStart w:id="44" w:name="_Ref379119802"/>
+      <w:bookmarkStart w:id="45" w:name="_Ref379119802"/>
       <w:r>
         <w:t xml:space="preserve">Figure </w:t>
       </w:r>
@@ -13819,7 +13720,7 @@
           <w:t>2</w:t>
         </w:r>
       </w:fldSimple>
-      <w:bookmarkEnd w:id="44"/>
+      <w:bookmarkEnd w:id="45"/>
       <w:r>
         <w:t>: Project life cycle</w:t>
       </w:r>
@@ -13908,13 +13809,13 @@
       <w:pPr>
         <w:pStyle w:val="Heading3"/>
       </w:pPr>
-      <w:bookmarkStart w:id="45" w:name="_Toc379120977"/>
-      <w:bookmarkStart w:id="46" w:name="_Toc379186394"/>
+      <w:bookmarkStart w:id="46" w:name="_Toc379120977"/>
+      <w:bookmarkStart w:id="47" w:name="_Toc379186394"/>
       <w:r>
         <w:t>Project Life Cycle Summary</w:t>
       </w:r>
-      <w:bookmarkEnd w:id="45"/>
       <w:bookmarkEnd w:id="46"/>
+      <w:bookmarkEnd w:id="47"/>
     </w:p>
     <w:p>
       <w:pPr>
@@ -14490,13 +14391,13 @@
       <w:pPr>
         <w:pStyle w:val="Heading2"/>
       </w:pPr>
-      <w:bookmarkStart w:id="47" w:name="_Toc379120978"/>
-      <w:bookmarkStart w:id="48" w:name="_Toc379186395"/>
+      <w:bookmarkStart w:id="48" w:name="_Toc379120978"/>
+      <w:bookmarkStart w:id="49" w:name="_Toc379186395"/>
       <w:r>
         <w:t>4.1 Requirements and Specifications Phase</w:t>
       </w:r>
-      <w:bookmarkEnd w:id="47"/>
       <w:bookmarkEnd w:id="48"/>
+      <w:bookmarkEnd w:id="49"/>
     </w:p>
     <w:p>
       <w:pPr>
@@ -14528,13 +14429,13 @@
       <w:pPr>
         <w:pStyle w:val="Heading2"/>
       </w:pPr>
-      <w:bookmarkStart w:id="49" w:name="_Toc379120979"/>
-      <w:bookmarkStart w:id="50" w:name="_Toc379186396"/>
+      <w:bookmarkStart w:id="50" w:name="_Toc379120979"/>
+      <w:bookmarkStart w:id="51" w:name="_Toc379186396"/>
       <w:r>
         <w:t>4.2 Design Phase</w:t>
       </w:r>
-      <w:bookmarkEnd w:id="49"/>
       <w:bookmarkEnd w:id="50"/>
+      <w:bookmarkEnd w:id="51"/>
     </w:p>
     <w:p>
       <w:r>
@@ -14724,13 +14625,13 @@
       <w:pPr>
         <w:pStyle w:val="Heading2"/>
       </w:pPr>
-      <w:bookmarkStart w:id="51" w:name="_Toc379120980"/>
-      <w:bookmarkStart w:id="52" w:name="_Toc379186397"/>
+      <w:bookmarkStart w:id="52" w:name="_Toc379120980"/>
+      <w:bookmarkStart w:id="53" w:name="_Toc379186397"/>
       <w:r>
         <w:t>4.3 Implementation Phase</w:t>
       </w:r>
-      <w:bookmarkEnd w:id="51"/>
       <w:bookmarkEnd w:id="52"/>
+      <w:bookmarkEnd w:id="53"/>
     </w:p>
     <w:p>
       <w:r>
@@ -14780,13 +14681,13 @@
       <w:pPr>
         <w:pStyle w:val="Heading2"/>
       </w:pPr>
-      <w:bookmarkStart w:id="53" w:name="_Toc379120981"/>
-      <w:bookmarkStart w:id="54" w:name="_Toc379186398"/>
+      <w:bookmarkStart w:id="54" w:name="_Toc379120981"/>
+      <w:bookmarkStart w:id="55" w:name="_Toc379186398"/>
       <w:r>
         <w:t>4.4 Testing and Integration Phase</w:t>
       </w:r>
-      <w:bookmarkEnd w:id="53"/>
       <w:bookmarkEnd w:id="54"/>
+      <w:bookmarkEnd w:id="55"/>
     </w:p>
     <w:p>
       <w:r>
@@ -14805,13 +14706,13 @@
       <w:pPr>
         <w:pStyle w:val="Heading2"/>
       </w:pPr>
-      <w:bookmarkStart w:id="55" w:name="_Toc379120982"/>
-      <w:bookmarkStart w:id="56" w:name="_Toc379186399"/>
+      <w:bookmarkStart w:id="56" w:name="_Toc379120982"/>
+      <w:bookmarkStart w:id="57" w:name="_Toc379186399"/>
       <w:r>
         <w:t>4.5 Quality Auditing Reviews</w:t>
       </w:r>
-      <w:bookmarkEnd w:id="55"/>
       <w:bookmarkEnd w:id="56"/>
+      <w:bookmarkEnd w:id="57"/>
     </w:p>
     <w:p>
       <w:r>
@@ -14840,21 +14741,21 @@
           <w:color w:val="FF0000"/>
         </w:rPr>
       </w:pPr>
-      <w:bookmarkStart w:id="57" w:name="_Toc379186400"/>
+      <w:bookmarkStart w:id="58" w:name="_Toc379186400"/>
       <w:r>
         <w:t>Appendix</w:t>
       </w:r>
-      <w:bookmarkEnd w:id="57"/>
+      <w:bookmarkEnd w:id="58"/>
     </w:p>
     <w:p>
       <w:pPr>
         <w:pStyle w:val="Heading2"/>
       </w:pPr>
-      <w:bookmarkStart w:id="58" w:name="_Toc379186401"/>
+      <w:bookmarkStart w:id="59" w:name="_Toc379186401"/>
       <w:r>
         <w:t>Document Templates</w:t>
       </w:r>
-      <w:bookmarkEnd w:id="58"/>
+      <w:bookmarkEnd w:id="59"/>
     </w:p>
     <w:p>
       <w:r>
@@ -14871,14 +14772,14 @@
       <w:pPr>
         <w:pStyle w:val="Heading3"/>
       </w:pPr>
-      <w:bookmarkStart w:id="59" w:name="_Toc379186402"/>
+      <w:bookmarkStart w:id="60" w:name="_Toc379186402"/>
       <w:r>
         <w:t>Meeting Minutes</w:t>
       </w:r>
       <w:r>
         <w:t xml:space="preserve"> &amp; Agenda</w:t>
       </w:r>
-      <w:bookmarkEnd w:id="59"/>
+      <w:bookmarkEnd w:id="60"/>
     </w:p>
     <w:p>
       <w:pPr>
@@ -14888,25 +14789,8 @@
           <w:numId w:val="30"/>
         </w:numPr>
       </w:pPr>
-      <w:bookmarkStart w:id="60" w:name="_GoBack"/>
-      <w:r>
-        <w:t xml:space="preserve">Date must be displayed </w:t>
-      </w:r>
-      <w:proofErr w:type="spellStart"/>
-      <w:r>
-        <w:t>dd</w:t>
-      </w:r>
-      <w:proofErr w:type="spellEnd"/>
-      <w:r>
-        <w:t>/mm/</w:t>
-      </w:r>
-      <w:proofErr w:type="spellStart"/>
-      <w:r>
-        <w:t>yyyy</w:t>
-      </w:r>
-      <w:proofErr w:type="spellEnd"/>
-      <w:r>
-        <w:t xml:space="preserve"> in the top right of the header</w:t>
+      <w:r>
+        <w:t>Date must be displayed dd/mm/yyyy in the top right of the header</w:t>
       </w:r>
     </w:p>
     <w:p>
@@ -14948,7 +14832,7 @@
         </w:numPr>
       </w:pPr>
       <w:r>
-        <w:t>The next heading must always be Heading 3 and contain a list of things to do before the next meeting</w:t>
+        <w:t>Scribe must be specified as Heading 4</w:t>
       </w:r>
     </w:p>
     <w:p>
@@ -14960,7 +14844,10 @@
         </w:numPr>
       </w:pPr>
       <w:r>
-        <w:t>Subsequent sections all fall under a Heading 3 title and contain minutes relating to their specific topics</w:t>
+        <w:t xml:space="preserve">The next heading must always be Heading 3 and </w:t>
+      </w:r>
+      <w:r>
+        <w:t>be titled “Old Business – Action Points from Last Meeting”</w:t>
       </w:r>
     </w:p>
     <w:p>
@@ -14972,6 +14859,21 @@
         </w:numPr>
       </w:pPr>
       <w:r>
+        <w:t xml:space="preserve">Subsequent sections </w:t>
+      </w:r>
+      <w:r>
+        <w:t>include “New Business” and “Action Points” and are also titled with a Heading 3 style</w:t>
+      </w:r>
+    </w:p>
+    <w:p>
+      <w:pPr>
+        <w:pStyle w:val="ListParagraph"/>
+        <w:numPr>
+          <w:ilvl w:val="0"/>
+          <w:numId w:val="30"/>
+        </w:numPr>
+      </w:pPr>
+      <w:r>
         <w:t>Font is Century Gothic 10.5pt</w:t>
       </w:r>
     </w:p>
@@ -14980,7 +14882,6 @@
         <w:pStyle w:val="Heading3"/>
       </w:pPr>
       <w:bookmarkStart w:id="61" w:name="_Toc379186403"/>
-      <w:bookmarkEnd w:id="60"/>
       <w:r>
         <w:t>Reports</w:t>
       </w:r>
@@ -15139,7 +15040,7 @@
           </mc:Choice>
           <mc:Fallback>
             <w:pict>
-              <v:line w14:anchorId="7B18CE88" id="Straight Connector 4" o:spid="_x0000_s1026" style="position:absolute;z-index:251655168;visibility:visible;mso-wrap-style:square;mso-wrap-distance-left:9pt;mso-wrap-distance-top:0;mso-wrap-distance-right:9pt;mso-wrap-distance-bottom:0;mso-position-horizontal:absolute;mso-position-horizontal-relative:margin;mso-position-vertical:absolute;mso-position-vertical-relative:margin" from="11.9pt,180.9pt" to="437.2pt,180.9pt" o:gfxdata="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" strokecolor="black [3200]">
+              <v:line w14:anchorId="4E4A3A79" id="Straight Connector 4" o:spid="_x0000_s1026" style="position:absolute;z-index:251655168;visibility:visible;mso-wrap-style:square;mso-wrap-distance-left:9pt;mso-wrap-distance-top:0;mso-wrap-distance-right:9pt;mso-wrap-distance-bottom:0;mso-position-horizontal:absolute;mso-position-horizontal-relative:margin;mso-position-vertical:absolute;mso-position-vertical-relative:margin" from="11.9pt,180.9pt" to="437.2pt,180.9pt" o:gfxdata="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" strokecolor="black [3200]">
                 <w10:wrap type="square" anchorx="margin" anchory="margin"/>
               </v:line>
             </w:pict>
@@ -15341,14 +15242,12 @@
                 <w:lang w:val="en-US"/>
               </w:rPr>
             </w:pPr>
-            <w:proofErr w:type="spellStart"/>
             <w:r>
               <w:rPr>
                 <w:lang w:val="en-US"/>
               </w:rPr>
               <w:t>J.Smith</w:t>
             </w:r>
-            <w:proofErr w:type="spellEnd"/>
           </w:p>
         </w:tc>
         <w:tc>
@@ -15501,7 +15400,7 @@
           </mc:Choice>
           <mc:Fallback>
             <w:pict>
-              <v:line w14:anchorId="06461334" id="Straight Connector 5" o:spid="_x0000_s1026" style="position:absolute;z-index:251659264;visibility:visible;mso-wrap-style:square;mso-wrap-distance-left:9pt;mso-wrap-distance-top:0;mso-wrap-distance-right:9pt;mso-wrap-distance-bottom:0;mso-position-horizontal:absolute;mso-position-horizontal-relative:margin;mso-position-vertical:absolute;mso-position-vertical-relative:margin" from="11.9pt,528.8pt" to="437.2pt,528.8pt" o:gfxdata="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" strokecolor="black [3200]">
+              <v:line w14:anchorId="453A88CD" id="Straight Connector 5" o:spid="_x0000_s1026" style="position:absolute;z-index:251659264;visibility:visible;mso-wrap-style:square;mso-wrap-distance-left:9pt;mso-wrap-distance-top:0;mso-wrap-distance-right:9pt;mso-wrap-distance-bottom:0;mso-position-horizontal:absolute;mso-position-horizontal-relative:margin;mso-position-vertical:absolute;mso-position-vertical-relative:margin" from="11.9pt,528.8pt" to="437.2pt,528.8pt" o:gfxdata="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" strokecolor="black [3200]">
                 <w10:wrap type="square" anchorx="margin" anchory="margin"/>
               </v:line>
             </w:pict>
@@ -15580,23 +15479,13 @@
           <w:szCs w:val="24"/>
         </w:rPr>
       </w:pPr>
-      <w:proofErr w:type="gramStart"/>
       <w:r>
         <w:rPr>
           <w:color w:val="EB817D" w:themeColor="accent1" w:themeTint="99"/>
           <w:sz w:val="24"/>
           <w:szCs w:val="24"/>
         </w:rPr>
-        <w:t>1.1.1  Sub</w:t>
-      </w:r>
-      <w:proofErr w:type="gramEnd"/>
-      <w:r>
-        <w:rPr>
-          <w:color w:val="EB817D" w:themeColor="accent1" w:themeTint="99"/>
-          <w:sz w:val="24"/>
-          <w:szCs w:val="24"/>
-        </w:rPr>
-        <w:t>-Section 2</w:t>
+        <w:t>1.1.1  Sub-Section 2</w:t>
       </w:r>
     </w:p>
     <w:p>
@@ -15607,23 +15496,13 @@
           <w:szCs w:val="22"/>
         </w:rPr>
       </w:pPr>
-      <w:proofErr w:type="gramStart"/>
       <w:r>
         <w:rPr>
           <w:color w:val="EB817D" w:themeColor="accent1" w:themeTint="99"/>
           <w:sz w:val="22"/>
           <w:szCs w:val="22"/>
         </w:rPr>
-        <w:t>1.1.1.1  Sub</w:t>
-      </w:r>
-      <w:proofErr w:type="gramEnd"/>
-      <w:r>
-        <w:rPr>
-          <w:color w:val="EB817D" w:themeColor="accent1" w:themeTint="99"/>
-          <w:sz w:val="22"/>
-          <w:szCs w:val="22"/>
-        </w:rPr>
-        <w:t>-Section 3</w:t>
+        <w:t>1.1.1.1  Sub-Section 3</w:t>
       </w:r>
     </w:p>
     <w:p>
@@ -15779,19 +15658,11 @@
         <w:i/>
       </w:rPr>
     </w:pPr>
-    <w:proofErr w:type="spellStart"/>
     <w:r>
       <w:rPr>
         <w:i/>
       </w:rPr>
-      <w:t>SWEng</w:t>
-    </w:r>
-    <w:proofErr w:type="spellEnd"/>
-    <w:r>
-      <w:rPr>
-        <w:i/>
-      </w:rPr>
-      <w:t xml:space="preserve"> Group 2 QA</w:t>
+      <w:t>SWEng Group 2 QA</w:t>
     </w:r>
     <w:r>
       <w:rPr>
@@ -15810,7 +15681,14 @@
         <w:i/>
         <w:noProof/>
       </w:rPr>
-      <w:t>Last Modified: 03/02/2014</w:t>
+      <w:t>Last Modified: 09/03</w:t>
+    </w:r>
+    <w:r>
+      <w:rPr>
+        <w:i/>
+        <w:noProof/>
+      </w:rPr>
+      <w:t>/2014</w:t>
     </w:r>
   </w:p>
 </w:ftr>
@@ -15841,7 +15719,7 @@
       <w:rPr>
         <w:noProof/>
       </w:rPr>
-      <w:t>16</w:t>
+      <w:t>2</w:t>
     </w:r>
     <w:r>
       <w:rPr>
@@ -15899,7 +15777,7 @@
     </w:r>
     <w:r>
       <w:tab/>
-      <w:t>V1.0</w:t>
+      <w:t>V1.2</w:t>
     </w:r>
   </w:p>
 </w:hdr>
@@ -22474,7 +22352,7 @@
 </file>
 
 <file path=customXml/itemProps1.xml><?xml version="1.0" encoding="utf-8"?>
-<ds:datastoreItem xmlns:ds="http://schemas.openxmlformats.org/officeDocument/2006/customXml" ds:itemID="{BCEF9F87-506C-478B-8E59-629956D507DE}">
+<ds:datastoreItem xmlns:ds="http://schemas.openxmlformats.org/officeDocument/2006/customXml" ds:itemID="{DB8F38C2-5877-4771-8ED3-849FD5268C8A}">
   <ds:schemaRefs>
     <ds:schemaRef ds:uri="http://schemas.openxmlformats.org/officeDocument/2006/bibliography"/>
   </ds:schemaRefs>

</xml_diff>

<commit_message>
Deleted packages for old media handlers
audio, video, graphics, text, images
</commit_message>
<xml_diff>
--- a/Documents/QA/QA_Manual.docx
+++ b/Documents/QA/QA_Manual.docx
@@ -466,8 +466,6 @@
             </w:r>
           </w:p>
         </w:tc>
-        <w:bookmarkStart w:id="13" w:name="_GoBack"/>
-        <w:bookmarkEnd w:id="13"/>
       </w:tr>
       <w:tr>
         <w:trPr>
@@ -4893,13 +4891,14 @@
           <w:numId w:val="24"/>
         </w:numPr>
       </w:pPr>
-      <w:bookmarkStart w:id="14" w:name="_Toc378854930"/>
-      <w:bookmarkStart w:id="15" w:name="_Toc379186371"/>
-      <w:r>
+      <w:bookmarkStart w:id="13" w:name="_Toc378854930"/>
+      <w:bookmarkStart w:id="14" w:name="_Toc379186371"/>
+      <w:r>
+        <w:lastRenderedPageBreak/>
         <w:t>Introduction</w:t>
       </w:r>
+      <w:bookmarkEnd w:id="13"/>
       <w:bookmarkEnd w:id="14"/>
-      <w:bookmarkEnd w:id="15"/>
     </w:p>
     <w:p>
       <w:pPr>
@@ -4909,11 +4908,11 @@
           <w:numId w:val="24"/>
         </w:numPr>
       </w:pPr>
-      <w:bookmarkStart w:id="16" w:name="_Toc379186372"/>
+      <w:bookmarkStart w:id="15" w:name="_Toc379186372"/>
       <w:r>
         <w:t>Company Profile</w:t>
       </w:r>
-      <w:bookmarkEnd w:id="16"/>
+      <w:bookmarkEnd w:id="15"/>
     </w:p>
     <w:p>
       <w:r>
@@ -4931,7 +4930,7 @@
       <w:r>
         <w:t>Modern thinking and high quality standards allow us to excel above the current industry standard in the new software market. Our engineers consist of highly trained graduates with specific expertise in product design</w:t>
       </w:r>
-      <w:bookmarkStart w:id="17" w:name="_Toc378854932"/>
+      <w:bookmarkStart w:id="16" w:name="_Toc378854932"/>
       <w:r>
         <w:t xml:space="preserve"> and development ensuring that our products exceed market expectations, are delivered on time and are always on budget.</w:t>
       </w:r>
@@ -4944,12 +4943,12 @@
           <w:numId w:val="24"/>
         </w:numPr>
       </w:pPr>
-      <w:bookmarkStart w:id="18" w:name="_Toc379186373"/>
+      <w:bookmarkStart w:id="17" w:name="_Toc379186373"/>
       <w:r>
         <w:t>Vision</w:t>
       </w:r>
+      <w:bookmarkEnd w:id="16"/>
       <w:bookmarkEnd w:id="17"/>
-      <w:bookmarkEnd w:id="18"/>
     </w:p>
     <w:p>
       <w:r>
@@ -4969,7 +4968,7 @@
       <w:r>
         <w:t>their competitive pricing, usability and longevity.</w:t>
       </w:r>
-      <w:bookmarkStart w:id="19" w:name="_Toc378854933"/>
+      <w:bookmarkStart w:id="18" w:name="_Toc378854933"/>
     </w:p>
     <w:p>
       <w:r>
@@ -4984,12 +4983,13 @@
           <w:numId w:val="24"/>
         </w:numPr>
       </w:pPr>
-      <w:bookmarkStart w:id="20" w:name="_Toc379186374"/>
-      <w:r>
+      <w:bookmarkStart w:id="19" w:name="_Toc379186374"/>
+      <w:r>
+        <w:lastRenderedPageBreak/>
         <w:t>Roles and Responsibilities</w:t>
       </w:r>
+      <w:bookmarkEnd w:id="18"/>
       <w:bookmarkEnd w:id="19"/>
-      <w:bookmarkEnd w:id="20"/>
     </w:p>
     <w:p>
       <w:pPr>
@@ -4999,13 +4999,13 @@
           <w:numId w:val="24"/>
         </w:numPr>
       </w:pPr>
-      <w:bookmarkStart w:id="21" w:name="_Toc378854934"/>
-      <w:bookmarkStart w:id="22" w:name="_Toc379186375"/>
+      <w:bookmarkStart w:id="20" w:name="_Toc378854934"/>
+      <w:bookmarkStart w:id="21" w:name="_Toc379186375"/>
       <w:r>
         <w:t>Organisational Structure</w:t>
       </w:r>
+      <w:bookmarkEnd w:id="20"/>
       <w:bookmarkEnd w:id="21"/>
-      <w:bookmarkEnd w:id="22"/>
     </w:p>
     <w:p>
       <w:r>
@@ -5243,19 +5243,32 @@
         <w:pStyle w:val="Caption"/>
         <w:jc w:val="center"/>
       </w:pPr>
-      <w:bookmarkStart w:id="23" w:name="_Ref378867319"/>
+      <w:bookmarkStart w:id="22" w:name="_Ref378867319"/>
       <w:r>
         <w:t xml:space="preserve">Figure </w:t>
       </w:r>
-      <w:fldSimple w:instr=" SEQ Figure \* ARABIC ">
-        <w:r>
-          <w:rPr>
-            <w:noProof/>
-          </w:rPr>
-          <w:t>1</w:t>
-        </w:r>
-      </w:fldSimple>
-      <w:bookmarkEnd w:id="23"/>
+      <w:r>
+        <w:fldChar w:fldCharType="begin"/>
+      </w:r>
+      <w:r>
+        <w:instrText xml:space="preserve"> SEQ Figure \* ARABIC </w:instrText>
+      </w:r>
+      <w:r>
+        <w:fldChar w:fldCharType="separate"/>
+      </w:r>
+      <w:r>
+        <w:rPr>
+          <w:noProof/>
+        </w:rPr>
+        <w:t>1</w:t>
+      </w:r>
+      <w:r>
+        <w:rPr>
+          <w:noProof/>
+        </w:rPr>
+        <w:fldChar w:fldCharType="end"/>
+      </w:r>
+      <w:bookmarkEnd w:id="22"/>
       <w:r>
         <w:t xml:space="preserve">: </w:t>
       </w:r>
@@ -5274,14 +5287,14 @@
           <w:rFonts w:eastAsiaTheme="minorEastAsia"/>
         </w:rPr>
       </w:pPr>
-      <w:bookmarkStart w:id="24" w:name="_Toc379186376"/>
+      <w:bookmarkStart w:id="23" w:name="_Toc379186376"/>
       <w:r>
         <w:rPr>
           <w:rFonts w:eastAsiaTheme="minorEastAsia"/>
         </w:rPr>
         <w:t>QA Metrics</w:t>
       </w:r>
-      <w:bookmarkEnd w:id="24"/>
+      <w:bookmarkEnd w:id="23"/>
     </w:p>
     <w:p>
       <w:pPr>
@@ -5291,11 +5304,11 @@
           <w:numId w:val="24"/>
         </w:numPr>
       </w:pPr>
-      <w:bookmarkStart w:id="25" w:name="_Toc379186377"/>
+      <w:bookmarkStart w:id="24" w:name="_Toc379186377"/>
       <w:r>
         <w:t>Management Team</w:t>
       </w:r>
-      <w:bookmarkEnd w:id="25"/>
+      <w:bookmarkEnd w:id="24"/>
     </w:p>
     <w:p>
       <w:r>
@@ -5337,6 +5350,7 @@
               <w:rPr>
                 <w:b/>
               </w:rPr>
+              <w:lastRenderedPageBreak/>
               <w:t>Metric</w:t>
             </w:r>
           </w:p>
@@ -5648,6 +5662,7 @@
               <w:jc w:val="both"/>
             </w:pPr>
             <w:r>
+              <w:lastRenderedPageBreak/>
               <w:t>Metric</w:t>
             </w:r>
           </w:p>
@@ -5931,11 +5946,11 @@
           <w:numId w:val="24"/>
         </w:numPr>
       </w:pPr>
-      <w:bookmarkStart w:id="26" w:name="_Toc379186378"/>
+      <w:bookmarkStart w:id="25" w:name="_Toc379186378"/>
       <w:r>
         <w:t>Software Team</w:t>
       </w:r>
-      <w:bookmarkEnd w:id="26"/>
+      <w:bookmarkEnd w:id="25"/>
     </w:p>
     <w:p>
       <w:r>
@@ -6019,6 +6034,7 @@
           </w:tcPr>
           <w:p>
             <w:r>
+              <w:lastRenderedPageBreak/>
               <w:t>Defects closed</w:t>
             </w:r>
           </w:p>
@@ -6174,11 +6190,11 @@
           <w:numId w:val="24"/>
         </w:numPr>
       </w:pPr>
-      <w:bookmarkStart w:id="27" w:name="_Toc379186379"/>
+      <w:bookmarkStart w:id="26" w:name="_Toc379186379"/>
       <w:r>
         <w:t>Sales</w:t>
       </w:r>
-      <w:bookmarkEnd w:id="27"/>
+      <w:bookmarkEnd w:id="26"/>
     </w:p>
     <w:p>
       <w:r>
@@ -6301,11 +6317,11 @@
           <w:numId w:val="24"/>
         </w:numPr>
       </w:pPr>
-      <w:bookmarkStart w:id="28" w:name="_Toc379186380"/>
+      <w:bookmarkStart w:id="27" w:name="_Toc379186380"/>
       <w:r>
         <w:t>Utilities</w:t>
       </w:r>
-      <w:bookmarkEnd w:id="28"/>
+      <w:bookmarkEnd w:id="27"/>
     </w:p>
     <w:p>
       <w:r>
@@ -6426,11 +6442,11 @@
           <w:numId w:val="24"/>
         </w:numPr>
       </w:pPr>
-      <w:bookmarkStart w:id="29" w:name="_Toc379186381"/>
+      <w:bookmarkStart w:id="28" w:name="_Toc379186381"/>
       <w:r>
         <w:t>Company Personnel</w:t>
       </w:r>
-      <w:bookmarkEnd w:id="29"/>
+      <w:bookmarkEnd w:id="28"/>
     </w:p>
     <w:p>
       <w:r>
@@ -6445,11 +6461,12 @@
           <w:numId w:val="24"/>
         </w:numPr>
       </w:pPr>
-      <w:bookmarkStart w:id="30" w:name="_Toc379186382"/>
-      <w:r>
+      <w:bookmarkStart w:id="29" w:name="_Toc379186382"/>
+      <w:r>
+        <w:lastRenderedPageBreak/>
         <w:t>Project Manager</w:t>
       </w:r>
-      <w:bookmarkEnd w:id="30"/>
+      <w:bookmarkEnd w:id="29"/>
     </w:p>
     <w:p>
       <w:pPr>
@@ -6907,6 +6924,7 @@
           </w:tcPr>
           <w:p>
             <w:r>
+              <w:lastRenderedPageBreak/>
               <w:t>Deadline overdue.</w:t>
             </w:r>
           </w:p>
@@ -7031,11 +7049,11 @@
           <w:numId w:val="24"/>
         </w:numPr>
       </w:pPr>
-      <w:bookmarkStart w:id="31" w:name="_Toc379186383"/>
+      <w:bookmarkStart w:id="30" w:name="_Toc379186383"/>
       <w:r>
         <w:t>Deputy Project Manager</w:t>
       </w:r>
-      <w:bookmarkEnd w:id="31"/>
+      <w:bookmarkEnd w:id="30"/>
     </w:p>
     <w:p>
       <w:pPr>
@@ -7186,6 +7204,7 @@
         </w:numPr>
       </w:pPr>
       <w:r>
+        <w:lastRenderedPageBreak/>
         <w:t>Ensure that all members of the company are performing in line with the defined quality standards, and that workload distribution is fair and reasonable</w:t>
       </w:r>
     </w:p>
@@ -7430,11 +7449,11 @@
           <w:numId w:val="24"/>
         </w:numPr>
       </w:pPr>
-      <w:bookmarkStart w:id="32" w:name="_Toc379186384"/>
+      <w:bookmarkStart w:id="31" w:name="_Toc379186384"/>
       <w:r>
         <w:t>Documentation Manager</w:t>
       </w:r>
-      <w:bookmarkEnd w:id="32"/>
+      <w:bookmarkEnd w:id="31"/>
     </w:p>
     <w:p>
       <w:pPr>
@@ -7533,6 +7552,7 @@
         </w:numPr>
       </w:pPr>
       <w:r>
+        <w:lastRenderedPageBreak/>
         <w:t>Working with primarily the Deputy Project Manager, sometimes the Project Manager, to review documents</w:t>
       </w:r>
     </w:p>
@@ -7864,11 +7884,11 @@
           <w:numId w:val="24"/>
         </w:numPr>
       </w:pPr>
-      <w:bookmarkStart w:id="33" w:name="_Toc379186385"/>
+      <w:bookmarkStart w:id="32" w:name="_Toc379186385"/>
       <w:r>
         <w:t>Software Manager</w:t>
       </w:r>
-      <w:bookmarkEnd w:id="33"/>
+      <w:bookmarkEnd w:id="32"/>
     </w:p>
     <w:p>
       <w:pPr>
@@ -7908,6 +7928,7 @@
         </w:numPr>
       </w:pPr>
       <w:r>
+        <w:lastRenderedPageBreak/>
         <w:t>Lead the development of user stories from the customer requirements to produce test driven code</w:t>
       </w:r>
     </w:p>
@@ -8164,11 +8185,11 @@
           <w:color w:val="FF0000"/>
         </w:rPr>
       </w:pPr>
-      <w:bookmarkStart w:id="34" w:name="_Toc379186386"/>
+      <w:bookmarkStart w:id="33" w:name="_Toc379186386"/>
       <w:r>
         <w:t>Development Manager</w:t>
       </w:r>
-      <w:bookmarkEnd w:id="34"/>
+      <w:bookmarkEnd w:id="33"/>
     </w:p>
     <w:p>
       <w:pPr>
@@ -8216,6 +8237,7 @@
         </w:numPr>
       </w:pPr>
       <w:r>
+        <w:lastRenderedPageBreak/>
         <w:t xml:space="preserve">Provide language/syntax based support to other </w:t>
       </w:r>
       <w:r>
@@ -8538,14 +8560,14 @@
           <w:numId w:val="24"/>
         </w:numPr>
       </w:pPr>
-      <w:bookmarkStart w:id="35" w:name="_Toc379186387"/>
+      <w:bookmarkStart w:id="34" w:name="_Toc379186387"/>
       <w:r>
         <w:t>Testing and Integration Manage</w:t>
       </w:r>
       <w:r>
         <w:t>r</w:t>
       </w:r>
-      <w:bookmarkEnd w:id="35"/>
+      <w:bookmarkEnd w:id="34"/>
     </w:p>
     <w:p>
       <w:pPr>
@@ -8610,6 +8632,7 @@
     </w:p>
     <w:p>
       <w:r>
+        <w:lastRenderedPageBreak/>
         <w:t>The key responsibilities of the testing and integration manager include:</w:t>
       </w:r>
     </w:p>
@@ -8732,7 +8755,7 @@
       <w:r>
         <w:t>Risk Management</w:t>
       </w:r>
-      <w:bookmarkStart w:id="36" w:name="_Toc378854959"/>
+      <w:bookmarkStart w:id="35" w:name="_Toc378854959"/>
     </w:p>
     <w:tbl>
       <w:tblPr>
@@ -8969,12 +8992,12 @@
           <w:numId w:val="24"/>
         </w:numPr>
       </w:pPr>
-      <w:bookmarkStart w:id="37" w:name="_Toc379186388"/>
+      <w:bookmarkStart w:id="36" w:name="_Toc379186388"/>
+      <w:bookmarkEnd w:id="35"/>
+      <w:r>
+        <w:t>Utilities Manager</w:t>
+      </w:r>
       <w:bookmarkEnd w:id="36"/>
-      <w:r>
-        <w:t>Utilities Manager</w:t>
-      </w:r>
-      <w:bookmarkEnd w:id="37"/>
     </w:p>
     <w:p>
       <w:pPr>
@@ -9007,6 +9030,7 @@
         </w:numPr>
       </w:pPr>
       <w:r>
+        <w:lastRenderedPageBreak/>
         <w:t>Maintain general IT infrastructure required by company</w:t>
       </w:r>
     </w:p>
@@ -9336,11 +9360,11 @@
           <w:numId w:val="24"/>
         </w:numPr>
       </w:pPr>
-      <w:bookmarkStart w:id="38" w:name="_Toc379186389"/>
+      <w:bookmarkStart w:id="37" w:name="_Toc379186389"/>
       <w:r>
         <w:t>Sales and Marketing Manager</w:t>
       </w:r>
-      <w:bookmarkEnd w:id="38"/>
+      <w:bookmarkEnd w:id="37"/>
     </w:p>
     <w:p>
       <w:pPr>
@@ -9394,6 +9418,7 @@
     </w:p>
     <w:p>
       <w:r>
+        <w:lastRenderedPageBreak/>
         <w:t xml:space="preserve">The </w:t>
       </w:r>
       <w:r>
@@ -9705,11 +9730,11 @@
           <w:numId w:val="24"/>
         </w:numPr>
       </w:pPr>
-      <w:bookmarkStart w:id="39" w:name="_Toc379186390"/>
+      <w:bookmarkStart w:id="38" w:name="_Toc379186390"/>
       <w:r>
         <w:t>Finance Manager</w:t>
       </w:r>
-      <w:bookmarkEnd w:id="39"/>
+      <w:bookmarkEnd w:id="38"/>
     </w:p>
     <w:p>
       <w:pPr>
@@ -9803,6 +9828,7 @@
         </w:numPr>
       </w:pPr>
       <w:r>
+        <w:lastRenderedPageBreak/>
         <w:t xml:space="preserve">Constructing financial reports with the help of the financial manager and the Sales and Marketing Manager. </w:t>
       </w:r>
     </w:p>
@@ -10081,11 +10107,12 @@
           <w:numId w:val="24"/>
         </w:numPr>
       </w:pPr>
-      <w:bookmarkStart w:id="40" w:name="_Toc379186391"/>
-      <w:r>
+      <w:bookmarkStart w:id="39" w:name="_Toc379186391"/>
+      <w:r>
+        <w:lastRenderedPageBreak/>
         <w:t>Deputy Finance Manager</w:t>
       </w:r>
-      <w:bookmarkEnd w:id="40"/>
+      <w:bookmarkEnd w:id="39"/>
     </w:p>
     <w:p>
       <w:pPr>
@@ -10400,6 +10427,7 @@
         <w:ind w:firstLine="0"/>
       </w:pPr>
       <w:r>
+        <w:lastRenderedPageBreak/>
         <w:br w:type="page"/>
       </w:r>
     </w:p>
@@ -10407,11 +10435,12 @@
       <w:pPr>
         <w:pStyle w:val="Heading1"/>
       </w:pPr>
-      <w:bookmarkStart w:id="41" w:name="_Toc379186392"/>
-      <w:r>
+      <w:bookmarkStart w:id="40" w:name="_Toc379186392"/>
+      <w:r>
+        <w:lastRenderedPageBreak/>
         <w:t>3. Deliverables</w:t>
       </w:r>
-      <w:bookmarkEnd w:id="41"/>
+      <w:bookmarkEnd w:id="40"/>
     </w:p>
     <w:tbl>
       <w:tblPr>
@@ -12913,7 +12942,15 @@
                 <w:sz w:val="24"/>
                 <w:szCs w:val="24"/>
               </w:rPr>
-              <w:t>Project Team</w:t>
+              <w:t xml:space="preserve">Project </w:t>
+            </w:r>
+            <w:r>
+              <w:rPr>
+                <w:sz w:val="24"/>
+                <w:szCs w:val="24"/>
+              </w:rPr>
+              <w:lastRenderedPageBreak/>
+              <w:t>Team</w:t>
             </w:r>
           </w:p>
         </w:tc>
@@ -12943,6 +12980,7 @@
                 <w:sz w:val="24"/>
                 <w:szCs w:val="24"/>
               </w:rPr>
+              <w:lastRenderedPageBreak/>
               <w:t>[</w:t>
             </w:r>
             <w:r>
@@ -12995,6 +13033,7 @@
                 <w:sz w:val="24"/>
                 <w:szCs w:val="24"/>
               </w:rPr>
+              <w:lastRenderedPageBreak/>
               <w:t>QA Auditing and Metrics</w:t>
             </w:r>
           </w:p>
@@ -13611,8 +13650,8 @@
         <w:pStyle w:val="Heading1"/>
         <w:ind w:firstLine="0"/>
       </w:pPr>
-      <w:bookmarkStart w:id="42" w:name="_Toc379120976"/>
-      <w:bookmarkStart w:id="43" w:name="_Ref379121953"/>
+      <w:bookmarkStart w:id="41" w:name="_Toc379120976"/>
+      <w:bookmarkStart w:id="42" w:name="_Ref379121953"/>
     </w:p>
     <w:p>
       <w:pPr>
@@ -13632,13 +13671,14 @@
         <w:pStyle w:val="Heading1"/>
         <w:ind w:firstLine="0"/>
       </w:pPr>
-      <w:bookmarkStart w:id="44" w:name="_Toc379186393"/>
-      <w:r>
+      <w:bookmarkStart w:id="43" w:name="_Toc379186393"/>
+      <w:r>
+        <w:lastRenderedPageBreak/>
         <w:t>4. Project Management Methodology</w:t>
       </w:r>
+      <w:bookmarkEnd w:id="41"/>
       <w:bookmarkEnd w:id="42"/>
       <w:bookmarkEnd w:id="43"/>
-      <w:bookmarkEnd w:id="44"/>
     </w:p>
     <w:p>
       <w:pPr>
@@ -13692,7 +13732,7 @@
                         <a14:shadowObscured xmlns:a14="http://schemas.microsoft.com/office/drawing/2010/main"/>
                       </a:ext>
                       <a:ext uri="{53640926-AAD7-44d8-BBD7-CCE9431645EC}">
-                        <a14:shadowObscured xmlns:a14="http://schemas.microsoft.com/office/drawing/2010/main" xmlns:w="http://schemas.openxmlformats.org/wordprocessingml/2006/main" xmlns:w10="urn:schemas-microsoft-com:office:word" xmlns:v="urn:schemas-microsoft-com:vml" xmlns:o="urn:schemas-microsoft-com:office:office" xmlns:mv="urn:schemas-microsoft-com:mac:vml" xmlns:mo="http://schemas.microsoft.com/office/mac/office/2008/main" xmlns=""/>
+                        <a14:shadowObscured xmlns="" xmlns:mo="http://schemas.microsoft.com/office/mac/office/2008/main" xmlns:mv="urn:schemas-microsoft-com:mac:vml" xmlns:o="urn:schemas-microsoft-com:office:office" xmlns:v="urn:schemas-microsoft-com:vml" xmlns:w10="urn:schemas-microsoft-com:office:word" xmlns:w="http://schemas.openxmlformats.org/wordprocessingml/2006/main" xmlns:a14="http://schemas.microsoft.com/office/drawing/2010/main"/>
                       </a:ext>
                     </a:extLst>
                   </pic:spPr>
@@ -13708,19 +13748,32 @@
         <w:pStyle w:val="Caption"/>
         <w:jc w:val="center"/>
       </w:pPr>
-      <w:bookmarkStart w:id="45" w:name="_Ref379119802"/>
+      <w:bookmarkStart w:id="44" w:name="_Ref379119802"/>
       <w:r>
         <w:t xml:space="preserve">Figure </w:t>
       </w:r>
-      <w:fldSimple w:instr=" SEQ Figure \* ARABIC ">
-        <w:r>
-          <w:rPr>
-            <w:noProof/>
-          </w:rPr>
-          <w:t>2</w:t>
-        </w:r>
-      </w:fldSimple>
-      <w:bookmarkEnd w:id="45"/>
+      <w:r>
+        <w:fldChar w:fldCharType="begin"/>
+      </w:r>
+      <w:r>
+        <w:instrText xml:space="preserve"> SEQ Figure \* ARABIC </w:instrText>
+      </w:r>
+      <w:r>
+        <w:fldChar w:fldCharType="separate"/>
+      </w:r>
+      <w:r>
+        <w:rPr>
+          <w:noProof/>
+        </w:rPr>
+        <w:t>2</w:t>
+      </w:r>
+      <w:r>
+        <w:rPr>
+          <w:noProof/>
+        </w:rPr>
+        <w:fldChar w:fldCharType="end"/>
+      </w:r>
+      <w:bookmarkEnd w:id="44"/>
       <w:r>
         <w:t>: Project life cycle</w:t>
       </w:r>
@@ -13774,7 +13827,7 @@
                     </a:ln>
                     <a:extLst>
                       <a:ext uri="{53640926-AAD7-44d8-BBD7-CCE9431645EC}">
-                        <a14:shadowObscured xmlns:a14="http://schemas.microsoft.com/office/drawing/2010/main" xmlns:w="http://schemas.openxmlformats.org/wordprocessingml/2006/main" xmlns:w10="urn:schemas-microsoft-com:office:word" xmlns:v="urn:schemas-microsoft-com:vml" xmlns:o="urn:schemas-microsoft-com:office:office" xmlns:mv="urn:schemas-microsoft-com:mac:vml" xmlns:mo="http://schemas.microsoft.com/office/mac/office/2008/main" xmlns=""/>
+                        <a14:shadowObscured xmlns="" xmlns:mo="http://schemas.microsoft.com/office/mac/office/2008/main" xmlns:mv="urn:schemas-microsoft-com:mac:vml" xmlns:o="urn:schemas-microsoft-com:office:office" xmlns:v="urn:schemas-microsoft-com:vml" xmlns:w10="urn:schemas-microsoft-com:office:word" xmlns:w="http://schemas.openxmlformats.org/wordprocessingml/2006/main" xmlns:a14="http://schemas.microsoft.com/office/drawing/2010/main"/>
                       </a:ext>
                     </a:extLst>
                   </pic:spPr>
@@ -13793,14 +13846,27 @@
       <w:r>
         <w:t xml:space="preserve">Figure </w:t>
       </w:r>
-      <w:fldSimple w:instr=" SEQ Figure \* ARABIC ">
-        <w:r>
-          <w:rPr>
-            <w:noProof/>
-          </w:rPr>
-          <w:t>3</w:t>
-        </w:r>
-      </w:fldSimple>
+      <w:r>
+        <w:fldChar w:fldCharType="begin"/>
+      </w:r>
+      <w:r>
+        <w:instrText xml:space="preserve"> SEQ Figure \* ARABIC </w:instrText>
+      </w:r>
+      <w:r>
+        <w:fldChar w:fldCharType="separate"/>
+      </w:r>
+      <w:r>
+        <w:rPr>
+          <w:noProof/>
+        </w:rPr>
+        <w:t>3</w:t>
+      </w:r>
+      <w:r>
+        <w:rPr>
+          <w:noProof/>
+        </w:rPr>
+        <w:fldChar w:fldCharType="end"/>
+      </w:r>
       <w:r>
         <w:t>: Detailed description of implementation phase of project life cycle</w:t>
       </w:r>
@@ -13809,13 +13875,13 @@
       <w:pPr>
         <w:pStyle w:val="Heading3"/>
       </w:pPr>
-      <w:bookmarkStart w:id="46" w:name="_Toc379120977"/>
-      <w:bookmarkStart w:id="47" w:name="_Toc379186394"/>
+      <w:bookmarkStart w:id="45" w:name="_Toc379120977"/>
+      <w:bookmarkStart w:id="46" w:name="_Toc379186394"/>
       <w:r>
         <w:t>Project Life Cycle Summary</w:t>
       </w:r>
+      <w:bookmarkEnd w:id="45"/>
       <w:bookmarkEnd w:id="46"/>
-      <w:bookmarkEnd w:id="47"/>
     </w:p>
     <w:p>
       <w:pPr>
@@ -13975,6 +14041,7 @@
     </w:p>
     <w:p>
       <w:r>
+        <w:lastRenderedPageBreak/>
         <w:t>Example Kanban Board:</w:t>
       </w:r>
     </w:p>
@@ -14391,13 +14458,13 @@
       <w:pPr>
         <w:pStyle w:val="Heading2"/>
       </w:pPr>
-      <w:bookmarkStart w:id="48" w:name="_Toc379120978"/>
-      <w:bookmarkStart w:id="49" w:name="_Toc379186395"/>
+      <w:bookmarkStart w:id="47" w:name="_Toc379120978"/>
+      <w:bookmarkStart w:id="48" w:name="_Toc379186395"/>
       <w:r>
         <w:t>4.1 Requirements and Specifications Phase</w:t>
       </w:r>
+      <w:bookmarkEnd w:id="47"/>
       <w:bookmarkEnd w:id="48"/>
-      <w:bookmarkEnd w:id="49"/>
     </w:p>
     <w:p>
       <w:pPr>
@@ -14429,13 +14496,13 @@
       <w:pPr>
         <w:pStyle w:val="Heading2"/>
       </w:pPr>
-      <w:bookmarkStart w:id="50" w:name="_Toc379120979"/>
-      <w:bookmarkStart w:id="51" w:name="_Toc379186396"/>
+      <w:bookmarkStart w:id="49" w:name="_Toc379120979"/>
+      <w:bookmarkStart w:id="50" w:name="_Toc379186396"/>
       <w:r>
         <w:t>4.2 Design Phase</w:t>
       </w:r>
+      <w:bookmarkEnd w:id="49"/>
       <w:bookmarkEnd w:id="50"/>
-      <w:bookmarkEnd w:id="51"/>
     </w:p>
     <w:p>
       <w:r>
@@ -14444,6 +14511,7 @@
     </w:p>
     <w:p>
       <w:r>
+        <w:lastRenderedPageBreak/>
         <w:t>The process of generating the user stories is again very similar to that of behavioural discovery described above, however now looking at the next level of detail down the chain. This produces a series of high level user stories, from which it should be possible to implement the product. Each user story is first given an ignorance level from 1-5.</w:t>
       </w:r>
     </w:p>
@@ -14625,13 +14693,13 @@
       <w:pPr>
         <w:pStyle w:val="Heading2"/>
       </w:pPr>
-      <w:bookmarkStart w:id="52" w:name="_Toc379120980"/>
-      <w:bookmarkStart w:id="53" w:name="_Toc379186397"/>
+      <w:bookmarkStart w:id="51" w:name="_Toc379120980"/>
+      <w:bookmarkStart w:id="52" w:name="_Toc379186397"/>
       <w:r>
         <w:t>4.3 Implementation Phase</w:t>
       </w:r>
+      <w:bookmarkEnd w:id="51"/>
       <w:bookmarkEnd w:id="52"/>
-      <w:bookmarkEnd w:id="53"/>
     </w:p>
     <w:p>
       <w:r>
@@ -14655,7 +14723,11 @@
     </w:p>
     <w:p>
       <w:r>
-        <w:t xml:space="preserve">User stories will be assigned to iterations based on their ignorance level, the highest ones should be done first as they are more likely to over-run. However time estimates must also be taken into consideration, so that all stories proposed for an iteration will actually fit within the iteration timescale. Also some form of priority needs to be considered at this stage so that features with the highest value but also the most complex to implement are done first, down the scale, to features that give very little value to the product so will be implemented last. </w:t>
+        <w:t xml:space="preserve">User stories will be assigned to iterations based on their ignorance level, the highest ones should be done first as they are more likely to over-run. However time estimates must also be taken into consideration, so that all stories proposed for an iteration will actually fit within the iteration timescale. Also some form of priority needs to be </w:t>
+      </w:r>
+      <w:r>
+        <w:lastRenderedPageBreak/>
+        <w:t xml:space="preserve">considered at this stage so that features with the highest value but also the most complex to implement are done first, down the scale, to features that give very little value to the product so will be implemented last. </w:t>
       </w:r>
     </w:p>
     <w:p>
@@ -14681,17 +14753,25 @@
       <w:pPr>
         <w:pStyle w:val="Heading2"/>
       </w:pPr>
-      <w:bookmarkStart w:id="54" w:name="_Toc379120981"/>
-      <w:bookmarkStart w:id="55" w:name="_Toc379186398"/>
+      <w:bookmarkStart w:id="53" w:name="_Toc379120981"/>
+      <w:bookmarkStart w:id="54" w:name="_Toc379186398"/>
       <w:r>
         <w:t>4.4 Testing and Integration Phase</w:t>
       </w:r>
+      <w:bookmarkEnd w:id="53"/>
       <w:bookmarkEnd w:id="54"/>
+    </w:p>
+    <w:p>
+      <w:r>
+        <w:t>Testing of each feature should take place during its implementation phase, as each function or method should be unit tested. The company is adopting the style of Test Driven Development</w:t>
+      </w:r>
+      <w:r>
+        <w:t xml:space="preserve"> (where possible)</w:t>
+      </w:r>
+      <w:bookmarkStart w:id="55" w:name="_GoBack"/>
       <w:bookmarkEnd w:id="55"/>
-    </w:p>
-    <w:p>
-      <w:r>
-        <w:t>Testing of each feature should take place during its implementation phase, as each function or method should be unit tested. The company is adopting the style of Test Driven Development, meaning that a failing unit test is written first, followed by the product code that makes the test pass. In this way features will be thoroughly tested before reaching the integration phase. Further guidance on this can be found</w:t>
+      <w:r>
+        <w:t>, meaning that a failing unit test is written first, followed by the product code that makes the test pass. In this way features will be thoroughly tested before reaching the integration phase. Further guidance on this can be found</w:t>
       </w:r>
       <w:r>
         <w:t xml:space="preserve"> in the test standards document.</w:t>
@@ -14743,6 +14823,7 @@
       </w:pPr>
       <w:bookmarkStart w:id="58" w:name="_Toc379186400"/>
       <w:r>
+        <w:lastRenderedPageBreak/>
         <w:t>Appendix</w:t>
       </w:r>
       <w:bookmarkEnd w:id="58"/>
@@ -14936,6 +15017,7 @@
         <w:rPr>
           <w:lang w:val="en-US"/>
         </w:rPr>
+        <w:lastRenderedPageBreak/>
         <w:t>&lt;LOGO&gt;</w:t>
       </w:r>
     </w:p>
@@ -15040,7 +15122,7 @@
           </mc:Choice>
           <mc:Fallback>
             <w:pict>
-              <v:line w14:anchorId="4E4A3A79" id="Straight Connector 4" o:spid="_x0000_s1026" style="position:absolute;z-index:251655168;visibility:visible;mso-wrap-style:square;mso-wrap-distance-left:9pt;mso-wrap-distance-top:0;mso-wrap-distance-right:9pt;mso-wrap-distance-bottom:0;mso-position-horizontal:absolute;mso-position-horizontal-relative:margin;mso-position-vertical:absolute;mso-position-vertical-relative:margin" from="11.9pt,180.9pt" to="437.2pt,180.9pt" o:gfxdata="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" strokecolor="black [3200]">
+              <v:line w14:anchorId="3FC5666F" id="Straight Connector 4" o:spid="_x0000_s1026" style="position:absolute;z-index:251655168;visibility:visible;mso-wrap-style:square;mso-wrap-distance-left:9pt;mso-wrap-distance-top:0;mso-wrap-distance-right:9pt;mso-wrap-distance-bottom:0;mso-position-horizontal:absolute;mso-position-horizontal-relative:margin;mso-position-vertical:absolute;mso-position-vertical-relative:margin" from="11.9pt,180.9pt" to="437.2pt,180.9pt" o:gfxdata="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" strokecolor="black [3200]">
                 <w10:wrap type="square" anchorx="margin" anchory="margin"/>
               </v:line>
             </w:pict>
@@ -15400,7 +15482,7 @@
           </mc:Choice>
           <mc:Fallback>
             <w:pict>
-              <v:line w14:anchorId="453A88CD" id="Straight Connector 5" o:spid="_x0000_s1026" style="position:absolute;z-index:251659264;visibility:visible;mso-wrap-style:square;mso-wrap-distance-left:9pt;mso-wrap-distance-top:0;mso-wrap-distance-right:9pt;mso-wrap-distance-bottom:0;mso-position-horizontal:absolute;mso-position-horizontal-relative:margin;mso-position-vertical:absolute;mso-position-vertical-relative:margin" from="11.9pt,528.8pt" to="437.2pt,528.8pt" o:gfxdata="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" strokecolor="black [3200]">
+              <v:line w14:anchorId="43789D6E" id="Straight Connector 5" o:spid="_x0000_s1026" style="position:absolute;z-index:251659264;visibility:visible;mso-wrap-style:square;mso-wrap-distance-left:9pt;mso-wrap-distance-top:0;mso-wrap-distance-right:9pt;mso-wrap-distance-bottom:0;mso-position-horizontal:absolute;mso-position-horizontal-relative:margin;mso-position-vertical:absolute;mso-position-vertical-relative:margin" from="11.9pt,528.8pt" to="437.2pt,528.8pt" o:gfxdata="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" strokecolor="black [3200]">
                 <w10:wrap type="square" anchorx="margin" anchory="margin"/>
               </v:line>
             </w:pict>
@@ -15519,6 +15601,7 @@
       </w:pPr>
       <w:bookmarkStart w:id="62" w:name="_Toc379186404"/>
       <w:r>
+        <w:lastRenderedPageBreak/>
         <w:t>Tables</w:t>
       </w:r>
       <w:bookmarkEnd w:id="62"/>
@@ -15719,7 +15802,7 @@
       <w:rPr>
         <w:noProof/>
       </w:rPr>
-      <w:t>2</w:t>
+      <w:t>23</w:t>
     </w:r>
     <w:r>
       <w:rPr>
@@ -22352,7 +22435,7 @@
 </file>
 
 <file path=customXml/itemProps1.xml><?xml version="1.0" encoding="utf-8"?>
-<ds:datastoreItem xmlns:ds="http://schemas.openxmlformats.org/officeDocument/2006/customXml" ds:itemID="{DB8F38C2-5877-4771-8ED3-849FD5268C8A}">
+<ds:datastoreItem xmlns:ds="http://schemas.openxmlformats.org/officeDocument/2006/customXml" ds:itemID="{7BF504A6-FEEB-4DCA-92AC-281B06BB6C02}">
   <ds:schemaRefs>
     <ds:schemaRef ds:uri="http://schemas.openxmlformats.org/officeDocument/2006/bibliography"/>
   </ds:schemaRefs>

</xml_diff>

<commit_message>
Fixed typos in QA Manual (now version 1.3)
</commit_message>
<xml_diff>
--- a/Documents/QA/QA_Manual.docx
+++ b/Documents/QA/QA_Manual.docx
@@ -375,6 +375,7 @@
                 <w:lang w:val="en-US"/>
               </w:rPr>
             </w:pPr>
+            <w:proofErr w:type="spellStart"/>
             <w:r>
               <w:rPr>
                 <w:lang w:val="en-US"/>
@@ -387,6 +388,7 @@
               </w:rPr>
               <w:t>.Tan</w:t>
             </w:r>
+            <w:proofErr w:type="spellEnd"/>
           </w:p>
         </w:tc>
         <w:tc>
@@ -503,12 +505,14 @@
                 <w:lang w:val="en-US"/>
               </w:rPr>
             </w:pPr>
+            <w:proofErr w:type="spellStart"/>
             <w:r>
               <w:rPr>
                 <w:lang w:val="en-US"/>
               </w:rPr>
               <w:t>J.Oatley</w:t>
             </w:r>
+            <w:proofErr w:type="spellEnd"/>
           </w:p>
         </w:tc>
         <w:tc>
@@ -688,12 +692,14 @@
                 <w:lang w:val="en-US"/>
               </w:rPr>
             </w:pPr>
+            <w:proofErr w:type="spellStart"/>
             <w:r>
               <w:rPr>
                 <w:lang w:val="en-US"/>
               </w:rPr>
               <w:t>A.Gangotra</w:t>
             </w:r>
+            <w:proofErr w:type="spellEnd"/>
           </w:p>
         </w:tc>
         <w:tc>
@@ -801,12 +807,14 @@
                 <w:lang w:val="en-US"/>
               </w:rPr>
             </w:pPr>
+            <w:proofErr w:type="spellStart"/>
             <w:r>
               <w:rPr>
                 <w:lang w:val="en-US"/>
               </w:rPr>
               <w:t>J.Oatley</w:t>
             </w:r>
+            <w:proofErr w:type="spellEnd"/>
           </w:p>
         </w:tc>
         <w:tc>
@@ -914,12 +922,28 @@
                 <w:lang w:val="en-US"/>
               </w:rPr>
             </w:pPr>
+            <w:proofErr w:type="spellStart"/>
             <w:r>
               <w:rPr>
                 <w:lang w:val="en-US"/>
               </w:rPr>
-              <w:t>J.Oatley, M.Holland</w:t>
-            </w:r>
+              <w:t>J.Oatley</w:t>
+            </w:r>
+            <w:proofErr w:type="spellEnd"/>
+            <w:r>
+              <w:rPr>
+                <w:lang w:val="en-US"/>
+              </w:rPr>
+              <w:t xml:space="preserve">, </w:t>
+            </w:r>
+            <w:proofErr w:type="spellStart"/>
+            <w:r>
+              <w:rPr>
+                <w:lang w:val="en-US"/>
+              </w:rPr>
+              <w:t>M.Holland</w:t>
+            </w:r>
+            <w:proofErr w:type="spellEnd"/>
           </w:p>
         </w:tc>
         <w:tc>
@@ -1027,12 +1051,14 @@
                 <w:lang w:val="en-US"/>
               </w:rPr>
             </w:pPr>
+            <w:proofErr w:type="spellStart"/>
             <w:r>
               <w:rPr>
                 <w:lang w:val="en-US"/>
               </w:rPr>
               <w:t>J.Oatley</w:t>
             </w:r>
+            <w:proofErr w:type="spellEnd"/>
           </w:p>
         </w:tc>
         <w:tc>
@@ -1253,12 +1279,14 @@
                 <w:lang w:val="en-US"/>
               </w:rPr>
             </w:pPr>
+            <w:proofErr w:type="spellStart"/>
             <w:r>
               <w:rPr>
                 <w:lang w:val="en-US"/>
               </w:rPr>
               <w:t>M.Holland</w:t>
             </w:r>
+            <w:proofErr w:type="spellEnd"/>
           </w:p>
         </w:tc>
         <w:tc>
@@ -1366,12 +1394,14 @@
                 <w:lang w:val="en-US"/>
               </w:rPr>
             </w:pPr>
+            <w:proofErr w:type="spellStart"/>
             <w:r>
               <w:rPr>
                 <w:lang w:val="en-US"/>
               </w:rPr>
               <w:t>J.Oatley</w:t>
             </w:r>
+            <w:proofErr w:type="spellEnd"/>
           </w:p>
         </w:tc>
         <w:tc>
@@ -1498,7 +1528,27 @@
                 <w:szCs w:val="18"/>
                 <w:lang w:val="en-US"/>
               </w:rPr>
-              <w:t>Generally deleted hundreds of “in order”’s adding in new wording.</w:t>
+              <w:t xml:space="preserve">Generally deleted hundreds of “in </w:t>
+            </w:r>
+            <w:proofErr w:type="spellStart"/>
+            <w:r>
+              <w:rPr>
+                <w:i/>
+                <w:sz w:val="18"/>
+                <w:szCs w:val="18"/>
+                <w:lang w:val="en-US"/>
+              </w:rPr>
+              <w:t>order”’s</w:t>
+            </w:r>
+            <w:proofErr w:type="spellEnd"/>
+            <w:r>
+              <w:rPr>
+                <w:i/>
+                <w:sz w:val="18"/>
+                <w:szCs w:val="18"/>
+                <w:lang w:val="en-US"/>
+              </w:rPr>
+              <w:t xml:space="preserve"> adding in new wording.</w:t>
             </w:r>
           </w:p>
           <w:p>
@@ -1559,12 +1609,14 @@
                 <w:lang w:val="en-US"/>
               </w:rPr>
             </w:pPr>
+            <w:proofErr w:type="spellStart"/>
             <w:r>
               <w:rPr>
                 <w:lang w:val="en-US"/>
               </w:rPr>
               <w:t>J.Oatley</w:t>
             </w:r>
+            <w:proofErr w:type="spellEnd"/>
           </w:p>
         </w:tc>
         <w:tc>
@@ -1672,12 +1724,14 @@
                 <w:lang w:val="en-US"/>
               </w:rPr>
             </w:pPr>
+            <w:proofErr w:type="spellStart"/>
             <w:r>
               <w:rPr>
                 <w:lang w:val="en-US"/>
               </w:rPr>
               <w:t>J.Oatley</w:t>
             </w:r>
+            <w:proofErr w:type="spellEnd"/>
           </w:p>
         </w:tc>
         <w:tc>
@@ -1737,6 +1791,7 @@
                 <w:lang w:val="en-US"/>
               </w:rPr>
             </w:pPr>
+            <w:proofErr w:type="spellStart"/>
             <w:r>
               <w:rPr>
                 <w:i/>
@@ -1753,7 +1808,37 @@
                 <w:szCs w:val="18"/>
                 <w:lang w:val="en-US"/>
               </w:rPr>
-              <w:t>cal and colourful.</w:t>
+              <w:t>cal</w:t>
+            </w:r>
+            <w:proofErr w:type="spellEnd"/>
+            <w:r>
+              <w:rPr>
+                <w:i/>
+                <w:sz w:val="18"/>
+                <w:szCs w:val="18"/>
+                <w:lang w:val="en-US"/>
+              </w:rPr>
+              <w:t xml:space="preserve"> and </w:t>
+            </w:r>
+            <w:proofErr w:type="spellStart"/>
+            <w:r>
+              <w:rPr>
+                <w:i/>
+                <w:sz w:val="18"/>
+                <w:szCs w:val="18"/>
+                <w:lang w:val="en-US"/>
+              </w:rPr>
+              <w:t>colourful</w:t>
+            </w:r>
+            <w:proofErr w:type="spellEnd"/>
+            <w:r>
+              <w:rPr>
+                <w:i/>
+                <w:sz w:val="18"/>
+                <w:szCs w:val="18"/>
+                <w:lang w:val="en-US"/>
+              </w:rPr>
+              <w:t>.</w:t>
             </w:r>
           </w:p>
         </w:tc>
@@ -1794,12 +1879,42 @@
                 <w:lang w:val="en-US"/>
               </w:rPr>
             </w:pPr>
+            <w:proofErr w:type="spellStart"/>
             <w:r>
               <w:rPr>
                 <w:lang w:val="en-US"/>
               </w:rPr>
-              <w:t>J.Oatley, A.Gangotra, M.Holland</w:t>
-            </w:r>
+              <w:t>J.Oatley</w:t>
+            </w:r>
+            <w:proofErr w:type="spellEnd"/>
+            <w:r>
+              <w:rPr>
+                <w:lang w:val="en-US"/>
+              </w:rPr>
+              <w:t xml:space="preserve">, </w:t>
+            </w:r>
+            <w:proofErr w:type="spellStart"/>
+            <w:r>
+              <w:rPr>
+                <w:lang w:val="en-US"/>
+              </w:rPr>
+              <w:t>A.Gangotra</w:t>
+            </w:r>
+            <w:proofErr w:type="spellEnd"/>
+            <w:r>
+              <w:rPr>
+                <w:lang w:val="en-US"/>
+              </w:rPr>
+              <w:t xml:space="preserve">, </w:t>
+            </w:r>
+            <w:proofErr w:type="spellStart"/>
+            <w:r>
+              <w:rPr>
+                <w:lang w:val="en-US"/>
+              </w:rPr>
+              <w:t>M.Holland</w:t>
+            </w:r>
+            <w:proofErr w:type="spellEnd"/>
           </w:p>
         </w:tc>
         <w:tc>
@@ -1907,12 +2022,14 @@
                 <w:lang w:val="en-US"/>
               </w:rPr>
             </w:pPr>
+            <w:proofErr w:type="spellStart"/>
             <w:r>
               <w:rPr>
                 <w:lang w:val="en-US"/>
               </w:rPr>
               <w:t>J.Oatley</w:t>
             </w:r>
+            <w:proofErr w:type="spellEnd"/>
           </w:p>
         </w:tc>
         <w:tc>
@@ -1981,6 +2098,139 @@
               </w:rPr>
               <w:t>Updates to meeting minutes styles and formatting</w:t>
             </w:r>
+          </w:p>
+        </w:tc>
+      </w:tr>
+      <w:tr>
+        <w:trPr>
+          <w:trHeight w:val="567"/>
+        </w:trPr>
+        <w:tc>
+          <w:tcPr>
+            <w:tcW w:w="1129" w:type="dxa"/>
+          </w:tcPr>
+          <w:p>
+            <w:pPr>
+              <w:ind w:firstLine="0"/>
+              <w:jc w:val="center"/>
+              <w:rPr>
+                <w:lang w:val="en-US"/>
+              </w:rPr>
+            </w:pPr>
+            <w:r>
+              <w:rPr>
+                <w:lang w:val="en-US"/>
+              </w:rPr>
+              <w:t>1.3</w:t>
+            </w:r>
+          </w:p>
+        </w:tc>
+        <w:tc>
+          <w:tcPr>
+            <w:tcW w:w="1500" w:type="dxa"/>
+          </w:tcPr>
+          <w:p>
+            <w:pPr>
+              <w:ind w:firstLine="0"/>
+              <w:jc w:val="center"/>
+              <w:rPr>
+                <w:lang w:val="en-US"/>
+              </w:rPr>
+            </w:pPr>
+            <w:r>
+              <w:rPr>
+                <w:lang w:val="en-US"/>
+              </w:rPr>
+              <w:t>J. Caine</w:t>
+            </w:r>
+          </w:p>
+        </w:tc>
+        <w:tc>
+          <w:tcPr>
+            <w:tcW w:w="1418" w:type="dxa"/>
+          </w:tcPr>
+          <w:p>
+            <w:pPr>
+              <w:ind w:firstLine="0"/>
+              <w:jc w:val="center"/>
+              <w:rPr>
+                <w:lang w:val="en-US"/>
+              </w:rPr>
+            </w:pPr>
+            <w:r>
+              <w:rPr>
+                <w:lang w:val="en-US"/>
+              </w:rPr>
+              <w:t>10/06/2014</w:t>
+            </w:r>
+          </w:p>
+        </w:tc>
+        <w:tc>
+          <w:tcPr>
+            <w:tcW w:w="1275" w:type="dxa"/>
+          </w:tcPr>
+          <w:p>
+            <w:pPr>
+              <w:ind w:firstLine="0"/>
+              <w:rPr>
+                <w:sz w:val="18"/>
+                <w:szCs w:val="18"/>
+                <w:lang w:val="en-US"/>
+              </w:rPr>
+            </w:pPr>
+            <w:r>
+              <w:rPr>
+                <w:sz w:val="18"/>
+                <w:szCs w:val="18"/>
+                <w:lang w:val="en-US"/>
+              </w:rPr>
+              <w:t>2.3.4.1</w:t>
+            </w:r>
+          </w:p>
+          <w:p>
+            <w:pPr>
+              <w:ind w:firstLine="0"/>
+              <w:rPr>
+                <w:sz w:val="18"/>
+                <w:szCs w:val="18"/>
+                <w:lang w:val="en-US"/>
+              </w:rPr>
+            </w:pPr>
+            <w:r>
+              <w:rPr>
+                <w:sz w:val="18"/>
+                <w:szCs w:val="18"/>
+                <w:lang w:val="en-US"/>
+              </w:rPr>
+              <w:t>2.3.5.1</w:t>
+            </w:r>
+          </w:p>
+        </w:tc>
+        <w:tc>
+          <w:tcPr>
+            <w:tcW w:w="3918" w:type="dxa"/>
+          </w:tcPr>
+          <w:p>
+            <w:pPr>
+              <w:ind w:firstLine="0"/>
+              <w:rPr>
+                <w:i/>
+                <w:sz w:val="18"/>
+                <w:szCs w:val="18"/>
+                <w:lang w:val="en-US"/>
+              </w:rPr>
+            </w:pPr>
+            <w:r>
+              <w:rPr>
+                <w:i/>
+                <w:sz w:val="18"/>
+                <w:szCs w:val="18"/>
+                <w:lang w:val="en-US"/>
+              </w:rPr>
+              <w:t>Fixed typos</w:t>
+            </w:r>
+            <w:bookmarkStart w:id="13" w:name="_GoBack"/>
+            <w:bookmarkEnd w:id="13"/>
           </w:p>
         </w:tc>
       </w:tr>
@@ -2009,6 +2259,7 @@
           <w:b/>
           <w:color w:val="FF0000"/>
         </w:rPr>
+        <w:lastRenderedPageBreak/>
         <w:t xml:space="preserve">MR </w:t>
       </w:r>
       <w:r>
@@ -4891,14 +5142,14 @@
           <w:numId w:val="24"/>
         </w:numPr>
       </w:pPr>
-      <w:bookmarkStart w:id="13" w:name="_Toc378854930"/>
-      <w:bookmarkStart w:id="14" w:name="_Toc379186371"/>
+      <w:bookmarkStart w:id="14" w:name="_Toc378854930"/>
+      <w:bookmarkStart w:id="15" w:name="_Toc379186371"/>
       <w:r>
         <w:lastRenderedPageBreak/>
         <w:t>Introduction</w:t>
       </w:r>
-      <w:bookmarkEnd w:id="13"/>
       <w:bookmarkEnd w:id="14"/>
+      <w:bookmarkEnd w:id="15"/>
     </w:p>
     <w:p>
       <w:pPr>
@@ -4908,11 +5159,11 @@
           <w:numId w:val="24"/>
         </w:numPr>
       </w:pPr>
-      <w:bookmarkStart w:id="15" w:name="_Toc379186372"/>
+      <w:bookmarkStart w:id="16" w:name="_Toc379186372"/>
       <w:r>
         <w:t>Company Profile</w:t>
       </w:r>
-      <w:bookmarkEnd w:id="15"/>
+      <w:bookmarkEnd w:id="16"/>
     </w:p>
     <w:p>
       <w:r>
@@ -4930,7 +5181,7 @@
       <w:r>
         <w:t>Modern thinking and high quality standards allow us to excel above the current industry standard in the new software market. Our engineers consist of highly trained graduates with specific expertise in product design</w:t>
       </w:r>
-      <w:bookmarkStart w:id="16" w:name="_Toc378854932"/>
+      <w:bookmarkStart w:id="17" w:name="_Toc378854932"/>
       <w:r>
         <w:t xml:space="preserve"> and development ensuring that our products exceed market expectations, are delivered on time and are always on budget.</w:t>
       </w:r>
@@ -4943,12 +5194,12 @@
           <w:numId w:val="24"/>
         </w:numPr>
       </w:pPr>
-      <w:bookmarkStart w:id="17" w:name="_Toc379186373"/>
+      <w:bookmarkStart w:id="18" w:name="_Toc379186373"/>
       <w:r>
         <w:t>Vision</w:t>
       </w:r>
-      <w:bookmarkEnd w:id="16"/>
       <w:bookmarkEnd w:id="17"/>
+      <w:bookmarkEnd w:id="18"/>
     </w:p>
     <w:p>
       <w:r>
@@ -4968,7 +5219,7 @@
       <w:r>
         <w:t>their competitive pricing, usability and longevity.</w:t>
       </w:r>
-      <w:bookmarkStart w:id="18" w:name="_Toc378854933"/>
+      <w:bookmarkStart w:id="19" w:name="_Toc378854933"/>
     </w:p>
     <w:p>
       <w:r>
@@ -4983,13 +5234,13 @@
           <w:numId w:val="24"/>
         </w:numPr>
       </w:pPr>
-      <w:bookmarkStart w:id="19" w:name="_Toc379186374"/>
+      <w:bookmarkStart w:id="20" w:name="_Toc379186374"/>
       <w:r>
         <w:lastRenderedPageBreak/>
         <w:t>Roles and Responsibilities</w:t>
       </w:r>
-      <w:bookmarkEnd w:id="18"/>
       <w:bookmarkEnd w:id="19"/>
+      <w:bookmarkEnd w:id="20"/>
     </w:p>
     <w:p>
       <w:pPr>
@@ -4999,13 +5250,13 @@
           <w:numId w:val="24"/>
         </w:numPr>
       </w:pPr>
-      <w:bookmarkStart w:id="20" w:name="_Toc378854934"/>
-      <w:bookmarkStart w:id="21" w:name="_Toc379186375"/>
+      <w:bookmarkStart w:id="21" w:name="_Toc378854934"/>
+      <w:bookmarkStart w:id="22" w:name="_Toc379186375"/>
       <w:r>
         <w:t>Organisational Structure</w:t>
       </w:r>
-      <w:bookmarkEnd w:id="20"/>
       <w:bookmarkEnd w:id="21"/>
+      <w:bookmarkEnd w:id="22"/>
     </w:p>
     <w:p>
       <w:r>
@@ -5243,32 +5494,19 @@
         <w:pStyle w:val="Caption"/>
         <w:jc w:val="center"/>
       </w:pPr>
-      <w:bookmarkStart w:id="22" w:name="_Ref378867319"/>
+      <w:bookmarkStart w:id="23" w:name="_Ref378867319"/>
       <w:r>
         <w:t xml:space="preserve">Figure </w:t>
       </w:r>
-      <w:r>
-        <w:fldChar w:fldCharType="begin"/>
-      </w:r>
-      <w:r>
-        <w:instrText xml:space="preserve"> SEQ Figure \* ARABIC </w:instrText>
-      </w:r>
-      <w:r>
-        <w:fldChar w:fldCharType="separate"/>
-      </w:r>
-      <w:r>
-        <w:rPr>
-          <w:noProof/>
-        </w:rPr>
-        <w:t>1</w:t>
-      </w:r>
-      <w:r>
-        <w:rPr>
-          <w:noProof/>
-        </w:rPr>
-        <w:fldChar w:fldCharType="end"/>
-      </w:r>
-      <w:bookmarkEnd w:id="22"/>
+      <w:fldSimple w:instr=" SEQ Figure \* ARABIC ">
+        <w:r>
+          <w:rPr>
+            <w:noProof/>
+          </w:rPr>
+          <w:t>1</w:t>
+        </w:r>
+      </w:fldSimple>
+      <w:bookmarkEnd w:id="23"/>
       <w:r>
         <w:t xml:space="preserve">: </w:t>
       </w:r>
@@ -5287,14 +5525,14 @@
           <w:rFonts w:eastAsiaTheme="minorEastAsia"/>
         </w:rPr>
       </w:pPr>
-      <w:bookmarkStart w:id="23" w:name="_Toc379186376"/>
+      <w:bookmarkStart w:id="24" w:name="_Toc379186376"/>
       <w:r>
         <w:rPr>
           <w:rFonts w:eastAsiaTheme="minorEastAsia"/>
         </w:rPr>
         <w:t>QA Metrics</w:t>
       </w:r>
-      <w:bookmarkEnd w:id="23"/>
+      <w:bookmarkEnd w:id="24"/>
     </w:p>
     <w:p>
       <w:pPr>
@@ -5304,11 +5542,11 @@
           <w:numId w:val="24"/>
         </w:numPr>
       </w:pPr>
-      <w:bookmarkStart w:id="24" w:name="_Toc379186377"/>
+      <w:bookmarkStart w:id="25" w:name="_Toc379186377"/>
       <w:r>
         <w:t>Management Team</w:t>
       </w:r>
-      <w:bookmarkEnd w:id="24"/>
+      <w:bookmarkEnd w:id="25"/>
     </w:p>
     <w:p>
       <w:r>
@@ -5946,11 +6184,11 @@
           <w:numId w:val="24"/>
         </w:numPr>
       </w:pPr>
-      <w:bookmarkStart w:id="25" w:name="_Toc379186378"/>
+      <w:bookmarkStart w:id="26" w:name="_Toc379186378"/>
       <w:r>
         <w:t>Software Team</w:t>
       </w:r>
-      <w:bookmarkEnd w:id="25"/>
+      <w:bookmarkEnd w:id="26"/>
     </w:p>
     <w:p>
       <w:r>
@@ -6190,11 +6428,11 @@
           <w:numId w:val="24"/>
         </w:numPr>
       </w:pPr>
-      <w:bookmarkStart w:id="26" w:name="_Toc379186379"/>
+      <w:bookmarkStart w:id="27" w:name="_Toc379186379"/>
       <w:r>
         <w:t>Sales</w:t>
       </w:r>
-      <w:bookmarkEnd w:id="26"/>
+      <w:bookmarkEnd w:id="27"/>
     </w:p>
     <w:p>
       <w:r>
@@ -6317,11 +6555,11 @@
           <w:numId w:val="24"/>
         </w:numPr>
       </w:pPr>
-      <w:bookmarkStart w:id="27" w:name="_Toc379186380"/>
+      <w:bookmarkStart w:id="28" w:name="_Toc379186380"/>
       <w:r>
         <w:t>Utilities</w:t>
       </w:r>
-      <w:bookmarkEnd w:id="27"/>
+      <w:bookmarkEnd w:id="28"/>
     </w:p>
     <w:p>
       <w:r>
@@ -6442,11 +6680,11 @@
           <w:numId w:val="24"/>
         </w:numPr>
       </w:pPr>
-      <w:bookmarkStart w:id="28" w:name="_Toc379186381"/>
+      <w:bookmarkStart w:id="29" w:name="_Toc379186381"/>
       <w:r>
         <w:t>Company Personnel</w:t>
       </w:r>
-      <w:bookmarkEnd w:id="28"/>
+      <w:bookmarkEnd w:id="29"/>
     </w:p>
     <w:p>
       <w:r>
@@ -6461,12 +6699,12 @@
           <w:numId w:val="24"/>
         </w:numPr>
       </w:pPr>
-      <w:bookmarkStart w:id="29" w:name="_Toc379186382"/>
+      <w:bookmarkStart w:id="30" w:name="_Toc379186382"/>
       <w:r>
         <w:lastRenderedPageBreak/>
         <w:t>Project Manager</w:t>
       </w:r>
-      <w:bookmarkEnd w:id="29"/>
+      <w:bookmarkEnd w:id="30"/>
     </w:p>
     <w:p>
       <w:pPr>
@@ -7049,11 +7287,11 @@
           <w:numId w:val="24"/>
         </w:numPr>
       </w:pPr>
-      <w:bookmarkStart w:id="30" w:name="_Toc379186383"/>
+      <w:bookmarkStart w:id="31" w:name="_Toc379186383"/>
       <w:r>
         <w:t>Deputy Project Manager</w:t>
       </w:r>
-      <w:bookmarkEnd w:id="30"/>
+      <w:bookmarkEnd w:id="31"/>
     </w:p>
     <w:p>
       <w:pPr>
@@ -7449,11 +7687,11 @@
           <w:numId w:val="24"/>
         </w:numPr>
       </w:pPr>
-      <w:bookmarkStart w:id="31" w:name="_Toc379186384"/>
+      <w:bookmarkStart w:id="32" w:name="_Toc379186384"/>
       <w:r>
         <w:t>Documentation Manager</w:t>
       </w:r>
-      <w:bookmarkEnd w:id="31"/>
+      <w:bookmarkEnd w:id="32"/>
     </w:p>
     <w:p>
       <w:pPr>
@@ -7884,11 +8122,11 @@
           <w:numId w:val="24"/>
         </w:numPr>
       </w:pPr>
-      <w:bookmarkStart w:id="32" w:name="_Toc379186385"/>
+      <w:bookmarkStart w:id="33" w:name="_Toc379186385"/>
       <w:r>
         <w:t>Software Manager</w:t>
       </w:r>
-      <w:bookmarkEnd w:id="32"/>
+      <w:bookmarkEnd w:id="33"/>
     </w:p>
     <w:p>
       <w:pPr>
@@ -7905,6 +8143,11 @@
     <w:p>
       <w:r>
         <w:t>The software manager is responsible for leading the design and implementation of the product. They should fully understand the customer requirements and the company’s functional specification of the project in order to design and develop the product. The software manager will work closely with the Deputy Manager and Documentation Manager to ensure the quality of both the software and any design documentation produced during the project.</w:t>
+      </w:r>
+    </w:p>
+    <w:p>
+      <w:r>
+        <w:t>Software Managers tasks;</w:t>
       </w:r>
     </w:p>
     <w:p>
@@ -8185,11 +8428,11 @@
           <w:color w:val="FF0000"/>
         </w:rPr>
       </w:pPr>
-      <w:bookmarkStart w:id="33" w:name="_Toc379186386"/>
+      <w:bookmarkStart w:id="34" w:name="_Toc379186386"/>
       <w:r>
         <w:t>Development Manager</w:t>
       </w:r>
-      <w:bookmarkEnd w:id="33"/>
+      <w:bookmarkEnd w:id="34"/>
     </w:p>
     <w:p>
       <w:pPr>
@@ -8209,8 +8452,16 @@
       </w:r>
     </w:p>
     <w:p>
-      <w:r>
-        <w:t>Software manager’s tasks include:</w:t>
+      <w:proofErr w:type="gramStart"/>
+      <w:r>
+        <w:t xml:space="preserve">Development </w:t>
+      </w:r>
+      <w:r>
+        <w:t xml:space="preserve"> manager’s</w:t>
+      </w:r>
+      <w:proofErr w:type="gramEnd"/>
+      <w:r>
+        <w:t xml:space="preserve"> tasks include:</w:t>
       </w:r>
     </w:p>
     <w:p>
@@ -8560,14 +8811,14 @@
           <w:numId w:val="24"/>
         </w:numPr>
       </w:pPr>
-      <w:bookmarkStart w:id="34" w:name="_Toc379186387"/>
+      <w:bookmarkStart w:id="35" w:name="_Toc379186387"/>
       <w:r>
         <w:t>Testing and Integration Manage</w:t>
       </w:r>
       <w:r>
         <w:t>r</w:t>
       </w:r>
-      <w:bookmarkEnd w:id="34"/>
+      <w:bookmarkEnd w:id="35"/>
     </w:p>
     <w:p>
       <w:pPr>
@@ -8755,7 +9006,7 @@
       <w:r>
         <w:t>Risk Management</w:t>
       </w:r>
-      <w:bookmarkStart w:id="35" w:name="_Toc378854959"/>
+      <w:bookmarkStart w:id="36" w:name="_Toc378854959"/>
     </w:p>
     <w:tbl>
       <w:tblPr>
@@ -8992,12 +9243,12 @@
           <w:numId w:val="24"/>
         </w:numPr>
       </w:pPr>
-      <w:bookmarkStart w:id="36" w:name="_Toc379186388"/>
-      <w:bookmarkEnd w:id="35"/>
+      <w:bookmarkStart w:id="37" w:name="_Toc379186388"/>
+      <w:bookmarkEnd w:id="36"/>
       <w:r>
         <w:t>Utilities Manager</w:t>
       </w:r>
-      <w:bookmarkEnd w:id="36"/>
+      <w:bookmarkEnd w:id="37"/>
     </w:p>
     <w:p>
       <w:pPr>
@@ -9360,11 +9611,11 @@
           <w:numId w:val="24"/>
         </w:numPr>
       </w:pPr>
-      <w:bookmarkStart w:id="37" w:name="_Toc379186389"/>
+      <w:bookmarkStart w:id="38" w:name="_Toc379186389"/>
       <w:r>
         <w:t>Sales and Marketing Manager</w:t>
       </w:r>
-      <w:bookmarkEnd w:id="37"/>
+      <w:bookmarkEnd w:id="38"/>
     </w:p>
     <w:p>
       <w:pPr>
@@ -9730,11 +9981,11 @@
           <w:numId w:val="24"/>
         </w:numPr>
       </w:pPr>
-      <w:bookmarkStart w:id="38" w:name="_Toc379186390"/>
+      <w:bookmarkStart w:id="39" w:name="_Toc379186390"/>
       <w:r>
         <w:t>Finance Manager</w:t>
       </w:r>
-      <w:bookmarkEnd w:id="38"/>
+      <w:bookmarkEnd w:id="39"/>
     </w:p>
     <w:p>
       <w:pPr>
@@ -10107,12 +10358,12 @@
           <w:numId w:val="24"/>
         </w:numPr>
       </w:pPr>
-      <w:bookmarkStart w:id="39" w:name="_Toc379186391"/>
+      <w:bookmarkStart w:id="40" w:name="_Toc379186391"/>
       <w:r>
         <w:lastRenderedPageBreak/>
         <w:t>Deputy Finance Manager</w:t>
       </w:r>
-      <w:bookmarkEnd w:id="39"/>
+      <w:bookmarkEnd w:id="40"/>
     </w:p>
     <w:p>
       <w:pPr>
@@ -10435,12 +10686,12 @@
       <w:pPr>
         <w:pStyle w:val="Heading1"/>
       </w:pPr>
-      <w:bookmarkStart w:id="40" w:name="_Toc379186392"/>
+      <w:bookmarkStart w:id="41" w:name="_Toc379186392"/>
       <w:r>
         <w:lastRenderedPageBreak/>
         <w:t>3. Deliverables</w:t>
       </w:r>
-      <w:bookmarkEnd w:id="40"/>
+      <w:bookmarkEnd w:id="41"/>
     </w:p>
     <w:tbl>
       <w:tblPr>
@@ -13650,8 +13901,8 @@
         <w:pStyle w:val="Heading1"/>
         <w:ind w:firstLine="0"/>
       </w:pPr>
-      <w:bookmarkStart w:id="41" w:name="_Toc379120976"/>
-      <w:bookmarkStart w:id="42" w:name="_Ref379121953"/>
+      <w:bookmarkStart w:id="42" w:name="_Toc379120976"/>
+      <w:bookmarkStart w:id="43" w:name="_Ref379121953"/>
     </w:p>
     <w:p>
       <w:pPr>
@@ -13671,14 +13922,14 @@
         <w:pStyle w:val="Heading1"/>
         <w:ind w:firstLine="0"/>
       </w:pPr>
-      <w:bookmarkStart w:id="43" w:name="_Toc379186393"/>
+      <w:bookmarkStart w:id="44" w:name="_Toc379186393"/>
       <w:r>
         <w:lastRenderedPageBreak/>
         <w:t>4. Project Management Methodology</w:t>
       </w:r>
-      <w:bookmarkEnd w:id="41"/>
       <w:bookmarkEnd w:id="42"/>
       <w:bookmarkEnd w:id="43"/>
+      <w:bookmarkEnd w:id="44"/>
     </w:p>
     <w:p>
       <w:pPr>
@@ -13732,7 +13983,7 @@
                         <a14:shadowObscured xmlns:a14="http://schemas.microsoft.com/office/drawing/2010/main"/>
                       </a:ext>
                       <a:ext uri="{53640926-AAD7-44d8-BBD7-CCE9431645EC}">
-                        <a14:shadowObscured xmlns="" xmlns:mo="http://schemas.microsoft.com/office/mac/office/2008/main" xmlns:mv="urn:schemas-microsoft-com:mac:vml" xmlns:o="urn:schemas-microsoft-com:office:office" xmlns:v="urn:schemas-microsoft-com:vml" xmlns:w10="urn:schemas-microsoft-com:office:word" xmlns:w="http://schemas.openxmlformats.org/wordprocessingml/2006/main" xmlns:a14="http://schemas.microsoft.com/office/drawing/2010/main"/>
+                        <a14:shadowObscured xmlns:a14="http://schemas.microsoft.com/office/drawing/2010/main" xmlns:w="http://schemas.openxmlformats.org/wordprocessingml/2006/main" xmlns:w10="urn:schemas-microsoft-com:office:word" xmlns:v="urn:schemas-microsoft-com:vml" xmlns:o="urn:schemas-microsoft-com:office:office" xmlns:mv="urn:schemas-microsoft-com:mac:vml" xmlns:mo="http://schemas.microsoft.com/office/mac/office/2008/main" xmlns=""/>
                       </a:ext>
                     </a:extLst>
                   </pic:spPr>
@@ -13748,32 +13999,19 @@
         <w:pStyle w:val="Caption"/>
         <w:jc w:val="center"/>
       </w:pPr>
-      <w:bookmarkStart w:id="44" w:name="_Ref379119802"/>
+      <w:bookmarkStart w:id="45" w:name="_Ref379119802"/>
       <w:r>
         <w:t xml:space="preserve">Figure </w:t>
       </w:r>
-      <w:r>
-        <w:fldChar w:fldCharType="begin"/>
-      </w:r>
-      <w:r>
-        <w:instrText xml:space="preserve"> SEQ Figure \* ARABIC </w:instrText>
-      </w:r>
-      <w:r>
-        <w:fldChar w:fldCharType="separate"/>
-      </w:r>
-      <w:r>
-        <w:rPr>
-          <w:noProof/>
-        </w:rPr>
-        <w:t>2</w:t>
-      </w:r>
-      <w:r>
-        <w:rPr>
-          <w:noProof/>
-        </w:rPr>
-        <w:fldChar w:fldCharType="end"/>
-      </w:r>
-      <w:bookmarkEnd w:id="44"/>
+      <w:fldSimple w:instr=" SEQ Figure \* ARABIC ">
+        <w:r>
+          <w:rPr>
+            <w:noProof/>
+          </w:rPr>
+          <w:t>2</w:t>
+        </w:r>
+      </w:fldSimple>
+      <w:bookmarkEnd w:id="45"/>
       <w:r>
         <w:t>: Project life cycle</w:t>
       </w:r>
@@ -13827,7 +14065,7 @@
                     </a:ln>
                     <a:extLst>
                       <a:ext uri="{53640926-AAD7-44d8-BBD7-CCE9431645EC}">
-                        <a14:shadowObscured xmlns="" xmlns:mo="http://schemas.microsoft.com/office/mac/office/2008/main" xmlns:mv="urn:schemas-microsoft-com:mac:vml" xmlns:o="urn:schemas-microsoft-com:office:office" xmlns:v="urn:schemas-microsoft-com:vml" xmlns:w10="urn:schemas-microsoft-com:office:word" xmlns:w="http://schemas.openxmlformats.org/wordprocessingml/2006/main" xmlns:a14="http://schemas.microsoft.com/office/drawing/2010/main"/>
+                        <a14:shadowObscured xmlns:a14="http://schemas.microsoft.com/office/drawing/2010/main" xmlns:w="http://schemas.openxmlformats.org/wordprocessingml/2006/main" xmlns:w10="urn:schemas-microsoft-com:office:word" xmlns:v="urn:schemas-microsoft-com:vml" xmlns:o="urn:schemas-microsoft-com:office:office" xmlns:mv="urn:schemas-microsoft-com:mac:vml" xmlns:mo="http://schemas.microsoft.com/office/mac/office/2008/main" xmlns=""/>
                       </a:ext>
                     </a:extLst>
                   </pic:spPr>
@@ -13846,27 +14084,14 @@
       <w:r>
         <w:t xml:space="preserve">Figure </w:t>
       </w:r>
-      <w:r>
-        <w:fldChar w:fldCharType="begin"/>
-      </w:r>
-      <w:r>
-        <w:instrText xml:space="preserve"> SEQ Figure \* ARABIC </w:instrText>
-      </w:r>
-      <w:r>
-        <w:fldChar w:fldCharType="separate"/>
-      </w:r>
-      <w:r>
-        <w:rPr>
-          <w:noProof/>
-        </w:rPr>
-        <w:t>3</w:t>
-      </w:r>
-      <w:r>
-        <w:rPr>
-          <w:noProof/>
-        </w:rPr>
-        <w:fldChar w:fldCharType="end"/>
-      </w:r>
+      <w:fldSimple w:instr=" SEQ Figure \* ARABIC ">
+        <w:r>
+          <w:rPr>
+            <w:noProof/>
+          </w:rPr>
+          <w:t>3</w:t>
+        </w:r>
+      </w:fldSimple>
       <w:r>
         <w:t>: Detailed description of implementation phase of project life cycle</w:t>
       </w:r>
@@ -13875,13 +14100,13 @@
       <w:pPr>
         <w:pStyle w:val="Heading3"/>
       </w:pPr>
-      <w:bookmarkStart w:id="45" w:name="_Toc379120977"/>
-      <w:bookmarkStart w:id="46" w:name="_Toc379186394"/>
+      <w:bookmarkStart w:id="46" w:name="_Toc379120977"/>
+      <w:bookmarkStart w:id="47" w:name="_Toc379186394"/>
       <w:r>
         <w:t>Project Life Cycle Summary</w:t>
       </w:r>
-      <w:bookmarkEnd w:id="45"/>
       <w:bookmarkEnd w:id="46"/>
+      <w:bookmarkEnd w:id="47"/>
     </w:p>
     <w:p>
       <w:pPr>
@@ -14458,13 +14683,13 @@
       <w:pPr>
         <w:pStyle w:val="Heading2"/>
       </w:pPr>
-      <w:bookmarkStart w:id="47" w:name="_Toc379120978"/>
-      <w:bookmarkStart w:id="48" w:name="_Toc379186395"/>
+      <w:bookmarkStart w:id="48" w:name="_Toc379120978"/>
+      <w:bookmarkStart w:id="49" w:name="_Toc379186395"/>
       <w:r>
         <w:t>4.1 Requirements and Specifications Phase</w:t>
       </w:r>
-      <w:bookmarkEnd w:id="47"/>
       <w:bookmarkEnd w:id="48"/>
+      <w:bookmarkEnd w:id="49"/>
     </w:p>
     <w:p>
       <w:pPr>
@@ -14496,13 +14721,13 @@
       <w:pPr>
         <w:pStyle w:val="Heading2"/>
       </w:pPr>
-      <w:bookmarkStart w:id="49" w:name="_Toc379120979"/>
-      <w:bookmarkStart w:id="50" w:name="_Toc379186396"/>
+      <w:bookmarkStart w:id="50" w:name="_Toc379120979"/>
+      <w:bookmarkStart w:id="51" w:name="_Toc379186396"/>
       <w:r>
         <w:t>4.2 Design Phase</w:t>
       </w:r>
-      <w:bookmarkEnd w:id="49"/>
       <w:bookmarkEnd w:id="50"/>
+      <w:bookmarkEnd w:id="51"/>
     </w:p>
     <w:p>
       <w:r>
@@ -14693,13 +14918,13 @@
       <w:pPr>
         <w:pStyle w:val="Heading2"/>
       </w:pPr>
-      <w:bookmarkStart w:id="51" w:name="_Toc379120980"/>
-      <w:bookmarkStart w:id="52" w:name="_Toc379186397"/>
+      <w:bookmarkStart w:id="52" w:name="_Toc379120980"/>
+      <w:bookmarkStart w:id="53" w:name="_Toc379186397"/>
       <w:r>
         <w:t>4.3 Implementation Phase</w:t>
       </w:r>
-      <w:bookmarkEnd w:id="51"/>
       <w:bookmarkEnd w:id="52"/>
+      <w:bookmarkEnd w:id="53"/>
     </w:p>
     <w:p>
       <w:r>
@@ -14753,13 +14978,13 @@
       <w:pPr>
         <w:pStyle w:val="Heading2"/>
       </w:pPr>
-      <w:bookmarkStart w:id="53" w:name="_Toc379120981"/>
-      <w:bookmarkStart w:id="54" w:name="_Toc379186398"/>
+      <w:bookmarkStart w:id="54" w:name="_Toc379120981"/>
+      <w:bookmarkStart w:id="55" w:name="_Toc379186398"/>
       <w:r>
         <w:t>4.4 Testing and Integration Phase</w:t>
       </w:r>
-      <w:bookmarkEnd w:id="53"/>
       <w:bookmarkEnd w:id="54"/>
+      <w:bookmarkEnd w:id="55"/>
     </w:p>
     <w:p>
       <w:r>
@@ -14768,8 +14993,6 @@
       <w:r>
         <w:t xml:space="preserve"> (where possible)</w:t>
       </w:r>
-      <w:bookmarkStart w:id="55" w:name="_GoBack"/>
-      <w:bookmarkEnd w:id="55"/>
       <w:r>
         <w:t>, meaning that a failing unit test is written first, followed by the product code that makes the test pass. In this way features will be thoroughly tested before reaching the integration phase. Further guidance on this can be found</w:t>
       </w:r>
@@ -14871,7 +15094,23 @@
         </w:numPr>
       </w:pPr>
       <w:r>
-        <w:t>Date must be displayed dd/mm/yyyy in the top right of the header</w:t>
+        <w:t xml:space="preserve">Date must be displayed </w:t>
+      </w:r>
+      <w:proofErr w:type="spellStart"/>
+      <w:r>
+        <w:t>dd</w:t>
+      </w:r>
+      <w:proofErr w:type="spellEnd"/>
+      <w:r>
+        <w:t>/mm/</w:t>
+      </w:r>
+      <w:proofErr w:type="spellStart"/>
+      <w:r>
+        <w:t>yyyy</w:t>
+      </w:r>
+      <w:proofErr w:type="spellEnd"/>
+      <w:r>
+        <w:t xml:space="preserve"> in the top right of the header</w:t>
       </w:r>
     </w:p>
     <w:p>
@@ -15122,7 +15361,7 @@
           </mc:Choice>
           <mc:Fallback>
             <w:pict>
-              <v:line w14:anchorId="3FC5666F" id="Straight Connector 4" o:spid="_x0000_s1026" style="position:absolute;z-index:251655168;visibility:visible;mso-wrap-style:square;mso-wrap-distance-left:9pt;mso-wrap-distance-top:0;mso-wrap-distance-right:9pt;mso-wrap-distance-bottom:0;mso-position-horizontal:absolute;mso-position-horizontal-relative:margin;mso-position-vertical:absolute;mso-position-vertical-relative:margin" from="11.9pt,180.9pt" to="437.2pt,180.9pt" o:gfxdata="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" strokecolor="black [3200]">
+              <v:line w14:anchorId="0F48122B" id="Straight Connector 4" o:spid="_x0000_s1026" style="position:absolute;z-index:251655168;visibility:visible;mso-wrap-style:square;mso-wrap-distance-left:9pt;mso-wrap-distance-top:0;mso-wrap-distance-right:9pt;mso-wrap-distance-bottom:0;mso-position-horizontal:absolute;mso-position-horizontal-relative:margin;mso-position-vertical:absolute;mso-position-vertical-relative:margin" from="11.9pt,180.9pt" to="437.2pt,180.9pt" o:gfxdata="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" strokecolor="black [3200]">
                 <w10:wrap type="square" anchorx="margin" anchory="margin"/>
               </v:line>
             </w:pict>
@@ -15324,12 +15563,14 @@
                 <w:lang w:val="en-US"/>
               </w:rPr>
             </w:pPr>
+            <w:proofErr w:type="spellStart"/>
             <w:r>
               <w:rPr>
                 <w:lang w:val="en-US"/>
               </w:rPr>
               <w:t>J.Smith</w:t>
             </w:r>
+            <w:proofErr w:type="spellEnd"/>
           </w:p>
         </w:tc>
         <w:tc>
@@ -15482,7 +15723,7 @@
           </mc:Choice>
           <mc:Fallback>
             <w:pict>
-              <v:line w14:anchorId="43789D6E" id="Straight Connector 5" o:spid="_x0000_s1026" style="position:absolute;z-index:251659264;visibility:visible;mso-wrap-style:square;mso-wrap-distance-left:9pt;mso-wrap-distance-top:0;mso-wrap-distance-right:9pt;mso-wrap-distance-bottom:0;mso-position-horizontal:absolute;mso-position-horizontal-relative:margin;mso-position-vertical:absolute;mso-position-vertical-relative:margin" from="11.9pt,528.8pt" to="437.2pt,528.8pt" o:gfxdata="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" strokecolor="black [3200]">
+              <v:line w14:anchorId="498DA510" id="Straight Connector 5" o:spid="_x0000_s1026" style="position:absolute;z-index:251659264;visibility:visible;mso-wrap-style:square;mso-wrap-distance-left:9pt;mso-wrap-distance-top:0;mso-wrap-distance-right:9pt;mso-wrap-distance-bottom:0;mso-position-horizontal:absolute;mso-position-horizontal-relative:margin;mso-position-vertical:absolute;mso-position-vertical-relative:margin" from="11.9pt,528.8pt" to="437.2pt,528.8pt" o:gfxdata="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" strokecolor="black [3200]">
                 <w10:wrap type="square" anchorx="margin" anchory="margin"/>
               </v:line>
             </w:pict>
@@ -15561,13 +15802,23 @@
           <w:szCs w:val="24"/>
         </w:rPr>
       </w:pPr>
+      <w:proofErr w:type="gramStart"/>
       <w:r>
         <w:rPr>
           <w:color w:val="EB817D" w:themeColor="accent1" w:themeTint="99"/>
           <w:sz w:val="24"/>
           <w:szCs w:val="24"/>
         </w:rPr>
-        <w:t>1.1.1  Sub-Section 2</w:t>
+        <w:t>1.1.1  Sub</w:t>
+      </w:r>
+      <w:proofErr w:type="gramEnd"/>
+      <w:r>
+        <w:rPr>
+          <w:color w:val="EB817D" w:themeColor="accent1" w:themeTint="99"/>
+          <w:sz w:val="24"/>
+          <w:szCs w:val="24"/>
+        </w:rPr>
+        <w:t>-Section 2</w:t>
       </w:r>
     </w:p>
     <w:p>
@@ -15578,13 +15829,23 @@
           <w:szCs w:val="22"/>
         </w:rPr>
       </w:pPr>
+      <w:proofErr w:type="gramStart"/>
       <w:r>
         <w:rPr>
           <w:color w:val="EB817D" w:themeColor="accent1" w:themeTint="99"/>
           <w:sz w:val="22"/>
           <w:szCs w:val="22"/>
         </w:rPr>
-        <w:t>1.1.1.1  Sub-Section 3</w:t>
+        <w:t>1.1.1.1  Sub</w:t>
+      </w:r>
+      <w:proofErr w:type="gramEnd"/>
+      <w:r>
+        <w:rPr>
+          <w:color w:val="EB817D" w:themeColor="accent1" w:themeTint="99"/>
+          <w:sz w:val="22"/>
+          <w:szCs w:val="22"/>
+        </w:rPr>
+        <w:t>-Section 3</w:t>
       </w:r>
     </w:p>
     <w:p>
@@ -15741,11 +16002,19 @@
         <w:i/>
       </w:rPr>
     </w:pPr>
+    <w:proofErr w:type="spellStart"/>
     <w:r>
       <w:rPr>
         <w:i/>
       </w:rPr>
-      <w:t>SWEng Group 2 QA</w:t>
+      <w:t>SWEng</w:t>
+    </w:r>
+    <w:proofErr w:type="spellEnd"/>
+    <w:r>
+      <w:rPr>
+        <w:i/>
+      </w:rPr>
+      <w:t xml:space="preserve"> Group 2 QA</w:t>
     </w:r>
     <w:r>
       <w:rPr>
@@ -15802,7 +16071,7 @@
       <w:rPr>
         <w:noProof/>
       </w:rPr>
-      <w:t>23</w:t>
+      <w:t>16</w:t>
     </w:r>
     <w:r>
       <w:rPr>
@@ -15860,7 +16129,7 @@
     </w:r>
     <w:r>
       <w:tab/>
-      <w:t>V1.2</w:t>
+      <w:t>V1.3</w:t>
     </w:r>
   </w:p>
 </w:hdr>
@@ -22435,7 +22704,7 @@
 </file>
 
 <file path=customXml/itemProps1.xml><?xml version="1.0" encoding="utf-8"?>
-<ds:datastoreItem xmlns:ds="http://schemas.openxmlformats.org/officeDocument/2006/customXml" ds:itemID="{7BF504A6-FEEB-4DCA-92AC-281B06BB6C02}">
+<ds:datastoreItem xmlns:ds="http://schemas.openxmlformats.org/officeDocument/2006/customXml" ds:itemID="{D6A07688-19AD-4E0A-946F-C08517280DAD}">
   <ds:schemaRefs>
     <ds:schemaRef ds:uri="http://schemas.openxmlformats.org/officeDocument/2006/bibliography"/>
   </ds:schemaRefs>

</xml_diff>